<commit_message>
new report and excel
</commit_message>
<xml_diff>
--- a/PDBI_Report.docx
+++ b/PDBI_Report.docx
@@ -486,21 +486,7 @@
           <w:sz w:val="24"/>
           <w:szCs w:val="24"/>
         </w:rPr>
-        <w:t xml:space="preserve">The Tower of Hanoi is a classic mathematical puzzle that has fascinated scholars since its invention by the French mathematician Édouard Lucas in 1883. The traditional version of the puzzle consists of three pegs and </w:t>
-      </w:r>
-      <w:r>
-        <w:rPr>
-          <w:sz w:val="24"/>
-          <w:szCs w:val="24"/>
-        </w:rPr>
-        <w:t>a few</w:t>
-      </w:r>
-      <w:r>
-        <w:rPr>
-          <w:sz w:val="24"/>
-          <w:szCs w:val="24"/>
-        </w:rPr>
-        <w:t xml:space="preserve"> disks of different sizes, which can slide onto any peg. The puzzle starts with the disks neatly stacked in ascending order of size on one peg, the largest at the bottom, making a conical shape.</w:t>
+        <w:t>The Tower of Hanoi is a classic mathematical puzzle that has fascinated scholars since its invention by the French mathematician Édouard Lucas in 1883. The traditional version of the puzzle consists of three pegs and a few disks of different sizes, which can slide onto any peg. The puzzle starts with the disks neatly stacked in ascending order of size on one peg, the largest at the bottom, making a conical shape.</w:t>
       </w:r>
     </w:p>
     <w:p>
@@ -626,14 +612,7 @@
           <w:sz w:val="24"/>
           <w:szCs w:val="24"/>
         </w:rPr>
-        <w:t>Extending the puzzle to four pegs introduces a new level of complexity. Known as the Reve's puzzle or the Tower of Hanoi with four pegs, this variant adds a layer of difficulty and requires more sophisticated algorithms for optimal solutions. The optimal solution for four pegs, unlike the three-peg version, does not have a simple closed-form formula</w:t>
-      </w:r>
-      <w:r>
-        <w:rPr>
-          <w:sz w:val="24"/>
-          <w:szCs w:val="24"/>
-        </w:rPr>
-        <w:t>.</w:t>
+        <w:t>Extending the puzzle to four pegs introduces a new level of complexity. Known as the Reve's puzzle or the Tower of Hanoi with four pegs, this variant adds a layer of difficulty and requires more sophisticated algorithms for optimal solutions. The optimal solution for four pegs, unlike the three-peg version, does not have a simple closed-form formula.</w:t>
       </w:r>
     </w:p>
     <w:p>
@@ -773,134 +752,22 @@
           <w:sz w:val="24"/>
           <w:szCs w:val="24"/>
         </w:rPr>
-        <w:t xml:space="preserve">In solving a complex Towers of Hanoi problem, such as one involving </w:t>
-      </w:r>
-      <w:r>
-        <w:rPr>
-          <w:sz w:val="24"/>
-          <w:szCs w:val="24"/>
-        </w:rPr>
-        <w:t>8</w:t>
-      </w:r>
-      <w:r>
-        <w:rPr>
-          <w:sz w:val="24"/>
-          <w:szCs w:val="24"/>
-        </w:rPr>
-        <w:t xml:space="preserve"> discs, pattern databases (PDBs) offer a practical approach to reduce computational complexity. A pattern database is a collection of precomputed solutions to smaller subproblems, which can be used to estimate the solution to the larger problem. For the </w:t>
-      </w:r>
-      <w:r>
-        <w:rPr>
-          <w:sz w:val="24"/>
-          <w:szCs w:val="24"/>
-        </w:rPr>
-        <w:t>8</w:t>
-      </w:r>
-      <w:r>
-        <w:rPr>
-          <w:sz w:val="24"/>
-          <w:szCs w:val="24"/>
-        </w:rPr>
-        <w:t xml:space="preserve">-disc Tower of Hanoi, we can employ two separate PDBs: one for a </w:t>
-      </w:r>
-      <w:r>
-        <w:rPr>
-          <w:sz w:val="24"/>
-          <w:szCs w:val="24"/>
-        </w:rPr>
-        <w:t>4</w:t>
-      </w:r>
-      <w:r>
-        <w:rPr>
-          <w:sz w:val="24"/>
-          <w:szCs w:val="24"/>
-        </w:rPr>
-        <w:t xml:space="preserve">-disc problem and another for a </w:t>
-      </w:r>
-      <w:r>
-        <w:rPr>
-          <w:sz w:val="24"/>
-          <w:szCs w:val="24"/>
-        </w:rPr>
-        <w:t>4</w:t>
-      </w:r>
-      <w:r>
-        <w:rPr>
-          <w:sz w:val="24"/>
-          <w:szCs w:val="24"/>
-        </w:rPr>
-        <w:t>-disc problem.</w:t>
-      </w:r>
-    </w:p>
-    <w:p>
-      <w:pPr>
-        <w:rPr>
-          <w:sz w:val="24"/>
-          <w:szCs w:val="24"/>
-        </w:rPr>
-      </w:pPr>
-      <w:r>
-        <w:rPr>
-          <w:sz w:val="24"/>
-          <w:szCs w:val="24"/>
-        </w:rPr>
-        <w:t xml:space="preserve">Given any configuration of the </w:t>
-      </w:r>
-      <w:r>
-        <w:rPr>
-          <w:sz w:val="24"/>
-          <w:szCs w:val="24"/>
-        </w:rPr>
-        <w:t>8</w:t>
-      </w:r>
-      <w:r>
-        <w:rPr>
-          <w:sz w:val="24"/>
-          <w:szCs w:val="24"/>
-        </w:rPr>
-        <w:t xml:space="preserve"> discs, they can be divided into two disjoint groups: one group containing </w:t>
-      </w:r>
-      <w:r>
-        <w:rPr>
-          <w:sz w:val="24"/>
-          <w:szCs w:val="24"/>
-        </w:rPr>
-        <w:t>4</w:t>
-      </w:r>
-      <w:r>
-        <w:rPr>
-          <w:sz w:val="24"/>
-          <w:szCs w:val="24"/>
-        </w:rPr>
-        <w:t xml:space="preserve"> discs and the other containing </w:t>
-      </w:r>
-      <w:r>
-        <w:rPr>
-          <w:sz w:val="24"/>
-          <w:szCs w:val="24"/>
-        </w:rPr>
-        <w:t>4</w:t>
-      </w:r>
-      <w:r>
-        <w:rPr>
-          <w:sz w:val="24"/>
-          <w:szCs w:val="24"/>
-        </w:rPr>
-        <w:t xml:space="preserve"> discs. By looking up the configurations of these two groups in their respective PDBs, we can sum the values obtained to get an admissible heuristic estimate for the </w:t>
-      </w:r>
-      <w:r>
-        <w:rPr>
-          <w:sz w:val="24"/>
-          <w:szCs w:val="24"/>
-        </w:rPr>
-        <w:t>8</w:t>
-      </w:r>
-      <w:r>
-        <w:rPr>
-          <w:sz w:val="24"/>
-          <w:szCs w:val="24"/>
-        </w:rPr>
-        <w:t xml:space="preserve">-disc problem. This method ensures that the heuristic value is admissible because it does not overestimate the true minimal solution. </w:t>
+        <w:t>In solving a complex Towers of Hanoi problem, such as one involving 8 discs, pattern databases (PDBs) offer a practical approach to reduce computational complexity. A pattern database is a collection of precomputed solutions to smaller subproblems, which can be used to estimate the solution to the larger problem. For the 8-disc Tower of Hanoi, we can employ two separate PDBs: one for a 4-disc problem and another for a 4-disc problem.</w:t>
+      </w:r>
+    </w:p>
+    <w:p>
+      <w:pPr>
+        <w:rPr>
+          <w:sz w:val="24"/>
+          <w:szCs w:val="24"/>
+        </w:rPr>
+      </w:pPr>
+      <w:r>
+        <w:rPr>
+          <w:sz w:val="24"/>
+          <w:szCs w:val="24"/>
+        </w:rPr>
+        <w:t xml:space="preserve">Given any configuration of the 8 discs, they can be divided into two disjoint groups: one group containing 4 discs and the other containing 4 discs. By looking up the configurations of these two groups in their respective PDBs, we can sum the values obtained to get an admissible heuristic estimate for the 8-disc problem. This method ensures that the heuristic value is admissible because it does not overestimate the true minimal solution. </w:t>
       </w:r>
     </w:p>
     <w:p>
@@ -953,7 +820,7 @@
           <w:sz w:val="28"/>
           <w:szCs w:val="28"/>
         </w:rPr>
-        <w:t xml:space="preserve"> </w:t>
+        <w:t xml:space="preserve"> Databases</w:t>
       </w:r>
       <w:r>
         <w:rPr>
@@ -962,7 +829,7 @@
           <w:sz w:val="28"/>
           <w:szCs w:val="28"/>
         </w:rPr>
-        <w:t>Databases</w:t>
+        <w:t xml:space="preserve"> Interaction (P</w:t>
       </w:r>
       <w:r>
         <w:rPr>
@@ -971,7 +838,7 @@
           <w:sz w:val="28"/>
           <w:szCs w:val="28"/>
         </w:rPr>
-        <w:t xml:space="preserve"> Interaction (P</w:t>
+        <w:t>DB</w:t>
       </w:r>
       <w:r>
         <w:rPr>
@@ -980,75 +847,48 @@
           <w:sz w:val="28"/>
           <w:szCs w:val="28"/>
         </w:rPr>
-        <w:t>DB</w:t>
-      </w:r>
-      <w:r>
+        <w:t>I)</w:t>
+      </w:r>
+    </w:p>
+    <w:p>
+      <w:pPr>
+        <w:pStyle w:val="ListParagraph"/>
+        <w:rPr>
+          <w:sz w:val="24"/>
+          <w:szCs w:val="24"/>
+        </w:rPr>
+      </w:pPr>
+      <w:r>
+        <w:rPr>
+          <w:sz w:val="24"/>
+          <w:szCs w:val="24"/>
+        </w:rPr>
+        <w:t>Disjoint Additive Pattern Databases (DAPDBs) often fall short in accurately solving the entire problem of the Towers of Hanoi when dealing with large disc groups. This shortcoming arises because the heuristic estimate for the large disc group tends to be significantly low, failing to account for the movements required by the smaller disc group. The interaction between these groups, particularly the necessary movements of the smaller discs to accommodate the larger ones, is inadequately captured in this approach.</w:t>
+      </w:r>
+    </w:p>
+    <w:p>
+      <w:pPr>
+        <w:pStyle w:val="ListParagraph"/>
+      </w:pPr>
+    </w:p>
+    <w:p>
+      <w:pPr>
+        <w:pStyle w:val="ListParagraph"/>
         <w:rPr>
           <w:b/>
           <w:bCs/>
           <w:sz w:val="28"/>
           <w:szCs w:val="28"/>
         </w:rPr>
-        <w:t>I)</w:t>
-      </w:r>
-    </w:p>
-    <w:p>
-      <w:pPr>
-        <w:pStyle w:val="ListParagraph"/>
-        <w:rPr>
-          <w:sz w:val="24"/>
-          <w:szCs w:val="24"/>
-        </w:rPr>
-      </w:pPr>
-      <w:r>
-        <w:rPr>
-          <w:sz w:val="24"/>
-          <w:szCs w:val="24"/>
-        </w:rPr>
-        <w:t>Disjoint Additive Pattern Databases (DAPDBs) often fall short in accurately solving the entire problem of the Towers of Hanoi when dealing with large disc groups. This shortcoming arises because the heuristic estimate for the large disc group tends to be significantly low, failing to account for the movements required by the smaller disc group. The interaction between these groups, particularly the necessary movements of the smaller discs to accommodate the larger ones, is inadequately captured in this approach.</w:t>
-      </w:r>
-    </w:p>
-    <w:p>
-      <w:pPr>
-        <w:pStyle w:val="ListParagraph"/>
-      </w:pPr>
-    </w:p>
-    <w:p>
-      <w:pPr>
-        <w:pStyle w:val="ListParagraph"/>
+      </w:pPr>
+      <w:r>
         <w:rPr>
           <w:b/>
           <w:bCs/>
           <w:sz w:val="28"/>
           <w:szCs w:val="28"/>
         </w:rPr>
-      </w:pPr>
-      <w:r>
-        <w:rPr>
-          <w:b/>
-          <w:bCs/>
-          <w:sz w:val="28"/>
-          <w:szCs w:val="28"/>
-        </w:rPr>
-        <w:t>Heuristic</w:t>
-      </w:r>
-      <w:r>
-        <w:rPr>
-          <w:b/>
-          <w:bCs/>
-          <w:sz w:val="28"/>
-          <w:szCs w:val="28"/>
-        </w:rPr>
-        <w:t xml:space="preserve"> Stages</w:t>
-      </w:r>
-      <w:r>
-        <w:rPr>
-          <w:b/>
-          <w:bCs/>
-          <w:sz w:val="28"/>
-          <w:szCs w:val="28"/>
-        </w:rPr>
-        <w:t>:</w:t>
+        <w:t>Heuristic Stages:</w:t>
       </w:r>
     </w:p>
     <w:p>
@@ -1496,7 +1336,7 @@
           <w:sz w:val="28"/>
           <w:szCs w:val="28"/>
         </w:rPr>
-        <w:t>Interaction (</w:t>
+        <w:t>Interaction (A</w:t>
       </w:r>
       <w:r>
         <w:rPr>
@@ -1505,7 +1345,7 @@
           <w:sz w:val="28"/>
           <w:szCs w:val="28"/>
         </w:rPr>
-        <w:t>A</w:t>
+        <w:t>P</w:t>
       </w:r>
       <w:r>
         <w:rPr>
@@ -1514,7 +1354,7 @@
           <w:sz w:val="28"/>
           <w:szCs w:val="28"/>
         </w:rPr>
-        <w:t>P</w:t>
+        <w:t>DB</w:t>
       </w:r>
       <w:r>
         <w:rPr>
@@ -1523,7 +1363,7 @@
           <w:sz w:val="28"/>
           <w:szCs w:val="28"/>
         </w:rPr>
-        <w:t>DB</w:t>
+        <w:t>I</w:t>
       </w:r>
       <w:r>
         <w:rPr>
@@ -1532,25 +1372,7 @@
           <w:sz w:val="28"/>
           <w:szCs w:val="28"/>
         </w:rPr>
-        <w:t>I</w:t>
-      </w:r>
-      <w:r>
-        <w:rPr>
-          <w:b/>
-          <w:bCs/>
-          <w:sz w:val="28"/>
-          <w:szCs w:val="28"/>
-        </w:rPr>
-        <w:t>)</w:t>
-      </w:r>
-      <w:r>
-        <w:rPr>
-          <w:b/>
-          <w:bCs/>
-          <w:sz w:val="28"/>
-          <w:szCs w:val="28"/>
-        </w:rPr>
-        <w:t xml:space="preserve"> </w:t>
+        <w:t xml:space="preserve">) </w:t>
       </w:r>
     </w:p>
     <w:p>
@@ -1724,7 +1546,23 @@
           <w:sz w:val="24"/>
           <w:szCs w:val="24"/>
         </w:rPr>
-        <w:t>To evaluate our proposed heuristic, we implemented the Towers of Hanoi problem using Python. Our experimental setup focuses on the Hanoi problem with four pegs and eight discs. We divided the discs into two groups: a large group consisting of four discs and a smaller group also consisting of four discs.</w:t>
+        <w:t xml:space="preserve">To evaluate our proposed heuristic, we implemented the Towers of Hanoi problem using Python. Our experimental setup focuses on the Hanoi problem with </w:t>
+      </w:r>
+      <w:r>
+        <w:rPr>
+          <w:b/>
+          <w:bCs/>
+          <w:sz w:val="24"/>
+          <w:szCs w:val="24"/>
+        </w:rPr>
+        <w:t>four pegs and eight discs</w:t>
+      </w:r>
+      <w:r>
+        <w:rPr>
+          <w:sz w:val="24"/>
+          <w:szCs w:val="24"/>
+        </w:rPr>
+        <w:t>. We divided the discs into two groups: a large group consisting of four discs and a smaller group also consisting of four discs.</w:t>
       </w:r>
     </w:p>
     <w:p>
@@ -1749,21 +1587,7 @@
           <w:sz w:val="24"/>
           <w:szCs w:val="24"/>
         </w:rPr>
-        <w:t xml:space="preserve">For the large group, we created a Pattern Database (PDB) that captures the minimal number of moves required to solve configurations involving only these four discs. This PDB was generated using a Breadth-First Search (BFS) </w:t>
-      </w:r>
-      <w:r>
-        <w:rPr>
-          <w:sz w:val="24"/>
-          <w:szCs w:val="24"/>
-        </w:rPr>
-        <w:t>from the goal backwards.</w:t>
-      </w:r>
-      <w:r>
-        <w:rPr>
-          <w:sz w:val="24"/>
-          <w:szCs w:val="24"/>
-        </w:rPr>
-        <w:t xml:space="preserve"> The PDB serves as the foundation for our heuristic calculations, providing precomputed optimal solutions for various configurations of the large disc group.</w:t>
+        <w:t>For the large group, we created a Pattern Database (PDB) that captures the minimal number of moves required to solve configurations involving only these four discs. This PDB was generated using a Breadth-First Search (BFS) from the goal backwards. The PDB serves as the foundation for our heuristic calculations, providing precomputed optimal solutions for various configurations of the large disc group.</w:t>
       </w:r>
     </w:p>
     <w:p>
@@ -1838,21 +1662,7 @@
           <w:sz w:val="24"/>
           <w:szCs w:val="24"/>
         </w:rPr>
-        <w:t>Finally, we compared our proposed heuristic</w:t>
-      </w:r>
-      <w:r>
-        <w:rPr>
-          <w:sz w:val="24"/>
-          <w:szCs w:val="24"/>
-        </w:rPr>
-        <w:t>s</w:t>
-      </w:r>
-      <w:r>
-        <w:rPr>
-          <w:sz w:val="24"/>
-          <w:szCs w:val="24"/>
-        </w:rPr>
-        <w:t xml:space="preserve"> with the additive Pattern Database (PDB) heuristic by analyzing the number of expanded nodes in the A* algorithm. This comparison serves to evaluate the efficiency and effectiveness of our heuristic approach in guiding the search process towards finding optimal solutions for the Towers of Hanoi problem with four pegs and eight discs.</w:t>
+        <w:t>Finally, we compared our proposed heuristics with the additive Pattern Database (PDB) heuristic by analyzing the number of expanded nodes in the A* algorithm. This comparison serves to evaluate the efficiency and effectiveness of our heuristic approach in guiding the search process towards finding optimal solutions for the Towers of Hanoi problem with four pegs and eight discs.</w:t>
       </w:r>
     </w:p>
     <w:p>
@@ -1992,8 +1802,6 @@
       <w:pPr>
         <w:pStyle w:val="ListParagraph"/>
         <w:rPr>
-          <w:b/>
-          <w:bCs/>
           <w:sz w:val="24"/>
           <w:szCs w:val="24"/>
         </w:rPr>
@@ -2060,14 +1868,3880 @@
     <w:p>
       <w:pPr>
         <w:pStyle w:val="ListParagraph"/>
-      </w:pPr>
+        <w:jc w:val="center"/>
+        <w:rPr>
+          <w:b/>
+          <w:bCs/>
+          <w:sz w:val="32"/>
+          <w:szCs w:val="32"/>
+        </w:rPr>
+      </w:pPr>
+      <w:r>
+        <w:rPr>
+          <w:b/>
+          <w:bCs/>
+          <w:sz w:val="32"/>
+          <w:szCs w:val="32"/>
+        </w:rPr>
+        <w:t>Project extension</w:t>
+      </w:r>
+    </w:p>
+    <w:p>
+      <w:pPr>
+        <w:rPr>
+          <w:sz w:val="24"/>
+          <w:szCs w:val="24"/>
+        </w:rPr>
+      </w:pPr>
+      <w:r>
+        <w:rPr>
+          <w:sz w:val="24"/>
+          <w:szCs w:val="24"/>
+        </w:rPr>
+        <w:t xml:space="preserve">We apply the 4-peg Tower of Hanoi problem to configurations with 6 and 8 discs. We explore </w:t>
+      </w:r>
+      <w:r>
+        <w:rPr>
+          <w:sz w:val="24"/>
+          <w:szCs w:val="24"/>
+        </w:rPr>
+        <w:t>all</w:t>
+      </w:r>
+      <w:r>
+        <w:rPr>
+          <w:sz w:val="24"/>
+          <w:szCs w:val="24"/>
+        </w:rPr>
+        <w:t xml:space="preserve"> scenarios by analyzing different groupings of discs (e.g., 7-1, 6-2, 5-3, etc.). For each scenario, we validate the admissibility of the PDBI heuristic. </w:t>
+      </w:r>
+      <w:r>
+        <w:rPr>
+          <w:sz w:val="24"/>
+          <w:szCs w:val="24"/>
+        </w:rPr>
+        <w:br/>
+      </w:r>
+      <w:r>
+        <w:rPr>
+          <w:sz w:val="24"/>
+          <w:szCs w:val="24"/>
+        </w:rPr>
+        <w:t>Additionally, we compare the effectiveness of the PDBI heuristic against the additive heuristic.</w:t>
+      </w:r>
+    </w:p>
+    <w:p>
+      <w:pPr>
+        <w:rPr>
+          <w:sz w:val="24"/>
+          <w:szCs w:val="24"/>
+        </w:rPr>
+      </w:pPr>
+      <w:r>
+        <w:rPr>
+          <w:sz w:val="24"/>
+          <w:szCs w:val="24"/>
+        </w:rPr>
+        <w:t xml:space="preserve">Additional work focused on the 4-peg Tower of Hanoi problem with configurations involving </w:t>
+      </w:r>
+      <w:r>
+        <w:rPr>
+          <w:color w:val="FF0000"/>
+          <w:sz w:val="24"/>
+          <w:szCs w:val="24"/>
+        </w:rPr>
+        <w:t>9</w:t>
+      </w:r>
+      <w:r>
+        <w:rPr>
+          <w:color w:val="FF0000"/>
+          <w:sz w:val="24"/>
+          <w:szCs w:val="24"/>
+        </w:rPr>
+        <w:t xml:space="preserve"> to 14 </w:t>
+      </w:r>
+      <w:r>
+        <w:rPr>
+          <w:sz w:val="24"/>
+          <w:szCs w:val="24"/>
+        </w:rPr>
+        <w:t xml:space="preserve">discs. We used a fixed large group of 8 discs and varied the smaller group (e.g., 8-1, 8-2, 8-3, etc.). </w:t>
+      </w:r>
+      <w:r>
+        <w:rPr>
+          <w:sz w:val="24"/>
+          <w:szCs w:val="24"/>
+        </w:rPr>
+        <w:br/>
+      </w:r>
+      <w:r>
+        <w:rPr>
+          <w:sz w:val="24"/>
+          <w:szCs w:val="24"/>
+        </w:rPr>
+        <w:t xml:space="preserve">In this phase, we did not evaluate the admissibility of the </w:t>
+      </w:r>
+      <w:r>
+        <w:rPr>
+          <w:sz w:val="24"/>
+          <w:szCs w:val="24"/>
+        </w:rPr>
+        <w:t>PDBI heuristic,</w:t>
+      </w:r>
+      <w:r>
+        <w:rPr>
+          <w:sz w:val="24"/>
+          <w:szCs w:val="24"/>
+        </w:rPr>
+        <w:t xml:space="preserve"> but </w:t>
+      </w:r>
+      <w:r>
+        <w:rPr>
+          <w:sz w:val="24"/>
+          <w:szCs w:val="24"/>
+        </w:rPr>
+        <w:t>we</w:t>
+      </w:r>
+      <w:r>
+        <w:rPr>
+          <w:sz w:val="24"/>
+          <w:szCs w:val="24"/>
+        </w:rPr>
+        <w:t xml:space="preserve"> developed the PDBI heuristic and compared its performance to the Additive Heuristic.</w:t>
+      </w:r>
     </w:p>
     <w:p>
       <w:pPr>
         <w:pStyle w:val="ListParagraph"/>
-      </w:pPr>
+        <w:rPr>
+          <w:sz w:val="24"/>
+          <w:szCs w:val="24"/>
+        </w:rPr>
+      </w:pPr>
+    </w:p>
+    <w:p>
+      <w:pPr>
+        <w:pStyle w:val="ListParagraph"/>
+        <w:rPr>
+          <w:sz w:val="24"/>
+          <w:szCs w:val="24"/>
+        </w:rPr>
+      </w:pPr>
+    </w:p>
+    <w:p>
+      <w:pPr>
+        <w:pStyle w:val="ListParagraph"/>
+        <w:rPr>
+          <w:sz w:val="24"/>
+          <w:szCs w:val="24"/>
+        </w:rPr>
+      </w:pPr>
+    </w:p>
+    <w:p>
+      <w:pPr>
+        <w:pStyle w:val="ListParagraph"/>
+        <w:rPr>
+          <w:sz w:val="24"/>
+          <w:szCs w:val="24"/>
+        </w:rPr>
+      </w:pPr>
+    </w:p>
+    <w:p>
+      <w:pPr>
+        <w:pStyle w:val="ListParagraph"/>
+        <w:rPr>
+          <w:sz w:val="24"/>
+          <w:szCs w:val="24"/>
+        </w:rPr>
+      </w:pPr>
+    </w:p>
+    <w:p>
+      <w:pPr>
+        <w:pStyle w:val="ListParagraph"/>
+        <w:jc w:val="center"/>
+        <w:rPr>
+          <w:b/>
+          <w:bCs/>
+          <w:sz w:val="32"/>
+          <w:szCs w:val="32"/>
+        </w:rPr>
+      </w:pPr>
+      <w:r>
+        <w:rPr>
+          <w:b/>
+          <w:bCs/>
+          <w:sz w:val="32"/>
+          <w:szCs w:val="32"/>
+        </w:rPr>
+        <w:lastRenderedPageBreak/>
+        <w:t>Project extension</w:t>
+      </w:r>
+      <w:r>
+        <w:rPr>
+          <w:b/>
+          <w:bCs/>
+          <w:sz w:val="32"/>
+          <w:szCs w:val="32"/>
+        </w:rPr>
+        <w:t xml:space="preserve"> - R</w:t>
+      </w:r>
+      <w:r>
+        <w:rPr>
+          <w:b/>
+          <w:bCs/>
+          <w:sz w:val="32"/>
+          <w:szCs w:val="32"/>
+        </w:rPr>
+        <w:t>esults</w:t>
+      </w:r>
+    </w:p>
+    <w:p>
+      <w:pPr>
+        <w:rPr>
+          <w:sz w:val="24"/>
+          <w:szCs w:val="24"/>
+        </w:rPr>
+      </w:pPr>
+      <w:r>
+        <w:rPr>
+          <w:sz w:val="24"/>
+          <w:szCs w:val="24"/>
+        </w:rPr>
+        <w:t>Comparison between the PDBI Heuristic and the Additive Heuristic</w:t>
+      </w:r>
+      <w:r>
+        <w:rPr>
+          <w:sz w:val="24"/>
+          <w:szCs w:val="24"/>
+        </w:rPr>
+        <w:t xml:space="preserve"> on expansion nodes:</w:t>
+      </w:r>
+    </w:p>
+    <w:p>
+      <w:pPr>
+        <w:pStyle w:val="ListParagraph"/>
+        <w:ind w:left="1080"/>
+        <w:rPr>
+          <w:sz w:val="24"/>
+          <w:szCs w:val="24"/>
+        </w:rPr>
+      </w:pPr>
+    </w:p>
+    <w:p>
+      <w:pPr>
+        <w:pStyle w:val="ListParagraph"/>
+        <w:rPr>
+          <w:sz w:val="24"/>
+          <w:szCs w:val="24"/>
+        </w:rPr>
+      </w:pPr>
+      <w:r>
+        <w:rPr>
+          <w:sz w:val="24"/>
+          <w:szCs w:val="24"/>
+        </w:rPr>
+        <w:t xml:space="preserve"> </w:t>
+      </w:r>
+    </w:p>
+    <w:tbl>
+      <w:tblPr>
+        <w:tblpPr w:leftFromText="180" w:rightFromText="180" w:vertAnchor="text" w:tblpY="1"/>
+        <w:tblOverlap w:val="never"/>
+        <w:tblW w:w="4020" w:type="dxa"/>
+        <w:tblLook w:val="04A0" w:firstRow="1" w:lastRow="0" w:firstColumn="1" w:lastColumn="0" w:noHBand="0" w:noVBand="1"/>
+      </w:tblPr>
+      <w:tblGrid>
+        <w:gridCol w:w="798"/>
+        <w:gridCol w:w="1232"/>
+        <w:gridCol w:w="1990"/>
+      </w:tblGrid>
+      <w:tr>
+        <w:trPr>
+          <w:trHeight w:val="420"/>
+        </w:trPr>
+        <w:tc>
+          <w:tcPr>
+            <w:tcW w:w="4020" w:type="dxa"/>
+            <w:gridSpan w:val="3"/>
+            <w:vMerge w:val="restart"/>
+            <w:tcBorders>
+              <w:top w:val="single" w:sz="4" w:space="0" w:color="auto"/>
+              <w:left w:val="single" w:sz="4" w:space="0" w:color="auto"/>
+              <w:bottom w:val="single" w:sz="4" w:space="0" w:color="auto"/>
+              <w:right w:val="single" w:sz="4" w:space="0" w:color="auto"/>
+            </w:tcBorders>
+            <w:shd w:val="clear" w:color="auto" w:fill="auto"/>
+            <w:noWrap/>
+            <w:vAlign w:val="center"/>
+            <w:hideMark/>
+          </w:tcPr>
+          <w:p>
+            <w:pPr>
+              <w:spacing w:after="0" w:line="240" w:lineRule="auto"/>
+              <w:jc w:val="center"/>
+              <w:rPr>
+                <w:rFonts w:ascii="Aptos Narrow" w:eastAsia="Times New Roman" w:hAnsi="Aptos Narrow" w:cs="Times New Roman"/>
+                <w:b/>
+                <w:bCs/>
+                <w:color w:val="000000"/>
+                <w:kern w:val="0"/>
+                <w:sz w:val="32"/>
+                <w:szCs w:val="32"/>
+                <w14:ligatures w14:val="none"/>
+              </w:rPr>
+            </w:pPr>
+            <w:r>
+              <w:rPr>
+                <w:rFonts w:ascii="Aptos Narrow" w:eastAsia="Times New Roman" w:hAnsi="Aptos Narrow" w:cs="Times New Roman"/>
+                <w:b/>
+                <w:bCs/>
+                <w:color w:val="000000"/>
+                <w:kern w:val="0"/>
+                <w:sz w:val="32"/>
+                <w:szCs w:val="32"/>
+                <w14:ligatures w14:val="none"/>
+              </w:rPr>
+              <w:t>6 disks</w:t>
+            </w:r>
+          </w:p>
+        </w:tc>
+      </w:tr>
+      <w:tr>
+        <w:trPr>
+          <w:trHeight w:val="420"/>
+        </w:trPr>
+        <w:tc>
+          <w:tcPr>
+            <w:tcW w:w="4020" w:type="dxa"/>
+            <w:gridSpan w:val="3"/>
+            <w:vMerge/>
+            <w:tcBorders>
+              <w:top w:val="single" w:sz="4" w:space="0" w:color="auto"/>
+              <w:left w:val="single" w:sz="4" w:space="0" w:color="auto"/>
+              <w:bottom w:val="single" w:sz="4" w:space="0" w:color="auto"/>
+              <w:right w:val="single" w:sz="4" w:space="0" w:color="auto"/>
+            </w:tcBorders>
+            <w:vAlign w:val="center"/>
+            <w:hideMark/>
+          </w:tcPr>
+          <w:p>
+            <w:pPr>
+              <w:spacing w:after="0" w:line="240" w:lineRule="auto"/>
+              <w:rPr>
+                <w:rFonts w:ascii="Aptos Narrow" w:eastAsia="Times New Roman" w:hAnsi="Aptos Narrow" w:cs="Times New Roman"/>
+                <w:b/>
+                <w:bCs/>
+                <w:color w:val="000000"/>
+                <w:kern w:val="0"/>
+                <w:sz w:val="32"/>
+                <w:szCs w:val="32"/>
+                <w14:ligatures w14:val="none"/>
+              </w:rPr>
+            </w:pPr>
+          </w:p>
+        </w:tc>
+      </w:tr>
+      <w:tr>
+        <w:trPr>
+          <w:trHeight w:val="420"/>
+        </w:trPr>
+        <w:tc>
+          <w:tcPr>
+            <w:tcW w:w="798" w:type="dxa"/>
+            <w:tcBorders>
+              <w:top w:val="nil"/>
+              <w:left w:val="single" w:sz="4" w:space="0" w:color="auto"/>
+              <w:bottom w:val="single" w:sz="4" w:space="0" w:color="auto"/>
+              <w:right w:val="single" w:sz="4" w:space="0" w:color="auto"/>
+            </w:tcBorders>
+            <w:shd w:val="clear" w:color="auto" w:fill="auto"/>
+            <w:noWrap/>
+            <w:vAlign w:val="center"/>
+            <w:hideMark/>
+          </w:tcPr>
+          <w:p>
+            <w:pPr>
+              <w:spacing w:after="0" w:line="240" w:lineRule="auto"/>
+              <w:jc w:val="center"/>
+              <w:rPr>
+                <w:rFonts w:ascii="Aptos Narrow" w:eastAsia="Times New Roman" w:hAnsi="Aptos Narrow" w:cs="Times New Roman"/>
+                <w:b/>
+                <w:bCs/>
+                <w:color w:val="000000"/>
+                <w:kern w:val="0"/>
+                <w:sz w:val="32"/>
+                <w:szCs w:val="32"/>
+                <w14:ligatures w14:val="none"/>
+              </w:rPr>
+            </w:pPr>
+            <w:r>
+              <w:rPr>
+                <w:rFonts w:ascii="Aptos Narrow" w:eastAsia="Times New Roman" w:hAnsi="Aptos Narrow" w:cs="Times New Roman"/>
+                <w:b/>
+                <w:bCs/>
+                <w:color w:val="000000"/>
+                <w:kern w:val="0"/>
+                <w:sz w:val="32"/>
+                <w:szCs w:val="32"/>
+                <w14:ligatures w14:val="none"/>
+              </w:rPr>
+              <w:t> </w:t>
+            </w:r>
+          </w:p>
+        </w:tc>
+        <w:tc>
+          <w:tcPr>
+            <w:tcW w:w="1232" w:type="dxa"/>
+            <w:tcBorders>
+              <w:top w:val="nil"/>
+              <w:left w:val="nil"/>
+              <w:bottom w:val="single" w:sz="4" w:space="0" w:color="auto"/>
+              <w:right w:val="single" w:sz="4" w:space="0" w:color="auto"/>
+            </w:tcBorders>
+            <w:shd w:val="clear" w:color="auto" w:fill="auto"/>
+            <w:noWrap/>
+            <w:vAlign w:val="center"/>
+            <w:hideMark/>
+          </w:tcPr>
+          <w:p>
+            <w:pPr>
+              <w:spacing w:after="0" w:line="240" w:lineRule="auto"/>
+              <w:jc w:val="center"/>
+              <w:rPr>
+                <w:rFonts w:ascii="Aptos Narrow" w:eastAsia="Times New Roman" w:hAnsi="Aptos Narrow" w:cs="Times New Roman"/>
+                <w:b/>
+                <w:bCs/>
+                <w:color w:val="000000"/>
+                <w:kern w:val="0"/>
+                <w:sz w:val="32"/>
+                <w:szCs w:val="32"/>
+                <w14:ligatures w14:val="none"/>
+              </w:rPr>
+            </w:pPr>
+            <w:r>
+              <w:rPr>
+                <w:rFonts w:ascii="Aptos Narrow" w:eastAsia="Times New Roman" w:hAnsi="Aptos Narrow" w:cs="Times New Roman"/>
+                <w:b/>
+                <w:bCs/>
+                <w:color w:val="000000"/>
+                <w:kern w:val="0"/>
+                <w:sz w:val="32"/>
+                <w:szCs w:val="32"/>
+                <w14:ligatures w14:val="none"/>
+              </w:rPr>
+              <w:t>PDBI</w:t>
+            </w:r>
+          </w:p>
+        </w:tc>
+        <w:tc>
+          <w:tcPr>
+            <w:tcW w:w="1990" w:type="dxa"/>
+            <w:tcBorders>
+              <w:top w:val="nil"/>
+              <w:left w:val="nil"/>
+              <w:bottom w:val="single" w:sz="4" w:space="0" w:color="auto"/>
+              <w:right w:val="single" w:sz="4" w:space="0" w:color="auto"/>
+            </w:tcBorders>
+            <w:shd w:val="clear" w:color="auto" w:fill="auto"/>
+            <w:noWrap/>
+            <w:vAlign w:val="center"/>
+            <w:hideMark/>
+          </w:tcPr>
+          <w:p>
+            <w:pPr>
+              <w:spacing w:after="0" w:line="240" w:lineRule="auto"/>
+              <w:jc w:val="center"/>
+              <w:rPr>
+                <w:rFonts w:ascii="Aptos Narrow" w:eastAsia="Times New Roman" w:hAnsi="Aptos Narrow" w:cs="Times New Roman"/>
+                <w:b/>
+                <w:bCs/>
+                <w:color w:val="000000"/>
+                <w:kern w:val="0"/>
+                <w:sz w:val="32"/>
+                <w:szCs w:val="32"/>
+                <w14:ligatures w14:val="none"/>
+              </w:rPr>
+            </w:pPr>
+            <w:r>
+              <w:rPr>
+                <w:rFonts w:ascii="Aptos Narrow" w:eastAsia="Times New Roman" w:hAnsi="Aptos Narrow" w:cs="Times New Roman"/>
+                <w:b/>
+                <w:bCs/>
+                <w:color w:val="000000"/>
+                <w:kern w:val="0"/>
+                <w:sz w:val="32"/>
+                <w:szCs w:val="32"/>
+                <w14:ligatures w14:val="none"/>
+              </w:rPr>
+              <w:t>A</w:t>
+            </w:r>
+            <w:r>
+              <w:rPr>
+                <w:rFonts w:ascii="Aptos Narrow" w:eastAsia="Times New Roman" w:hAnsi="Aptos Narrow" w:cs="Times New Roman"/>
+                <w:b/>
+                <w:bCs/>
+                <w:color w:val="000000"/>
+                <w:kern w:val="0"/>
+                <w:sz w:val="32"/>
+                <w:szCs w:val="32"/>
+                <w14:ligatures w14:val="none"/>
+              </w:rPr>
+              <w:t>dditive</w:t>
+            </w:r>
+          </w:p>
+        </w:tc>
+      </w:tr>
+      <w:tr>
+        <w:trPr>
+          <w:trHeight w:val="420"/>
+        </w:trPr>
+        <w:tc>
+          <w:tcPr>
+            <w:tcW w:w="798" w:type="dxa"/>
+            <w:tcBorders>
+              <w:top w:val="nil"/>
+              <w:left w:val="single" w:sz="4" w:space="0" w:color="auto"/>
+              <w:bottom w:val="single" w:sz="4" w:space="0" w:color="auto"/>
+              <w:right w:val="single" w:sz="4" w:space="0" w:color="auto"/>
+            </w:tcBorders>
+            <w:shd w:val="clear" w:color="auto" w:fill="auto"/>
+            <w:noWrap/>
+            <w:vAlign w:val="center"/>
+            <w:hideMark/>
+          </w:tcPr>
+          <w:p>
+            <w:pPr>
+              <w:spacing w:after="0" w:line="240" w:lineRule="auto"/>
+              <w:jc w:val="center"/>
+              <w:rPr>
+                <w:rFonts w:ascii="Aptos Narrow" w:eastAsia="Times New Roman" w:hAnsi="Aptos Narrow" w:cs="Times New Roman"/>
+                <w:b/>
+                <w:bCs/>
+                <w:color w:val="000000"/>
+                <w:kern w:val="0"/>
+                <w:sz w:val="32"/>
+                <w:szCs w:val="32"/>
+                <w14:ligatures w14:val="none"/>
+              </w:rPr>
+            </w:pPr>
+            <w:r>
+              <w:rPr>
+                <w:rFonts w:ascii="Aptos Narrow" w:eastAsia="Times New Roman" w:hAnsi="Aptos Narrow" w:cs="Times New Roman"/>
+                <w:b/>
+                <w:bCs/>
+                <w:color w:val="000000"/>
+                <w:kern w:val="0"/>
+                <w:sz w:val="32"/>
+                <w:szCs w:val="32"/>
+                <w14:ligatures w14:val="none"/>
+              </w:rPr>
+              <w:t>1,5</w:t>
+            </w:r>
+          </w:p>
+        </w:tc>
+        <w:tc>
+          <w:tcPr>
+            <w:tcW w:w="1232" w:type="dxa"/>
+            <w:tcBorders>
+              <w:top w:val="nil"/>
+              <w:left w:val="nil"/>
+              <w:bottom w:val="single" w:sz="4" w:space="0" w:color="auto"/>
+              <w:right w:val="single" w:sz="4" w:space="0" w:color="auto"/>
+            </w:tcBorders>
+            <w:shd w:val="clear" w:color="auto" w:fill="auto"/>
+            <w:noWrap/>
+            <w:vAlign w:val="center"/>
+            <w:hideMark/>
+          </w:tcPr>
+          <w:p>
+            <w:pPr>
+              <w:spacing w:after="0" w:line="240" w:lineRule="auto"/>
+              <w:jc w:val="center"/>
+              <w:rPr>
+                <w:rFonts w:ascii="Aptos Narrow" w:eastAsia="Times New Roman" w:hAnsi="Aptos Narrow" w:cs="Times New Roman"/>
+                <w:b/>
+                <w:bCs/>
+                <w:color w:val="000000"/>
+                <w:kern w:val="0"/>
+                <w:sz w:val="32"/>
+                <w:szCs w:val="32"/>
+                <w14:ligatures w14:val="none"/>
+              </w:rPr>
+            </w:pPr>
+            <w:r>
+              <w:rPr>
+                <w:rFonts w:ascii="Aptos Narrow" w:eastAsia="Times New Roman" w:hAnsi="Aptos Narrow" w:cs="Times New Roman"/>
+                <w:b/>
+                <w:bCs/>
+                <w:color w:val="000000"/>
+                <w:kern w:val="0"/>
+                <w:sz w:val="32"/>
+                <w:szCs w:val="32"/>
+                <w14:ligatures w14:val="none"/>
+              </w:rPr>
+              <w:t>1527</w:t>
+            </w:r>
+          </w:p>
+        </w:tc>
+        <w:tc>
+          <w:tcPr>
+            <w:tcW w:w="1990" w:type="dxa"/>
+            <w:tcBorders>
+              <w:top w:val="nil"/>
+              <w:left w:val="nil"/>
+              <w:bottom w:val="single" w:sz="4" w:space="0" w:color="auto"/>
+              <w:right w:val="single" w:sz="4" w:space="0" w:color="auto"/>
+            </w:tcBorders>
+            <w:shd w:val="clear" w:color="auto" w:fill="auto"/>
+            <w:noWrap/>
+            <w:vAlign w:val="center"/>
+            <w:hideMark/>
+          </w:tcPr>
+          <w:p>
+            <w:pPr>
+              <w:spacing w:after="0" w:line="240" w:lineRule="auto"/>
+              <w:jc w:val="center"/>
+              <w:rPr>
+                <w:rFonts w:ascii="Aptos Narrow" w:eastAsia="Times New Roman" w:hAnsi="Aptos Narrow" w:cs="Times New Roman"/>
+                <w:b/>
+                <w:bCs/>
+                <w:color w:val="000000"/>
+                <w:kern w:val="0"/>
+                <w:sz w:val="32"/>
+                <w:szCs w:val="32"/>
+                <w14:ligatures w14:val="none"/>
+              </w:rPr>
+            </w:pPr>
+            <w:r>
+              <w:rPr>
+                <w:rFonts w:ascii="Aptos Narrow" w:eastAsia="Times New Roman" w:hAnsi="Aptos Narrow" w:cs="Times New Roman"/>
+                <w:b/>
+                <w:bCs/>
+                <w:color w:val="000000"/>
+                <w:kern w:val="0"/>
+                <w:sz w:val="32"/>
+                <w:szCs w:val="32"/>
+                <w14:ligatures w14:val="none"/>
+              </w:rPr>
+              <w:t>521</w:t>
+            </w:r>
+          </w:p>
+        </w:tc>
+      </w:tr>
+      <w:tr>
+        <w:trPr>
+          <w:trHeight w:val="420"/>
+        </w:trPr>
+        <w:tc>
+          <w:tcPr>
+            <w:tcW w:w="798" w:type="dxa"/>
+            <w:tcBorders>
+              <w:top w:val="nil"/>
+              <w:left w:val="single" w:sz="4" w:space="0" w:color="auto"/>
+              <w:bottom w:val="single" w:sz="4" w:space="0" w:color="auto"/>
+              <w:right w:val="single" w:sz="4" w:space="0" w:color="auto"/>
+            </w:tcBorders>
+            <w:shd w:val="clear" w:color="auto" w:fill="auto"/>
+            <w:noWrap/>
+            <w:vAlign w:val="center"/>
+            <w:hideMark/>
+          </w:tcPr>
+          <w:p>
+            <w:pPr>
+              <w:spacing w:after="0" w:line="240" w:lineRule="auto"/>
+              <w:jc w:val="center"/>
+              <w:rPr>
+                <w:rFonts w:ascii="Aptos Narrow" w:eastAsia="Times New Roman" w:hAnsi="Aptos Narrow" w:cs="Times New Roman"/>
+                <w:b/>
+                <w:bCs/>
+                <w:color w:val="000000"/>
+                <w:kern w:val="0"/>
+                <w:sz w:val="32"/>
+                <w:szCs w:val="32"/>
+                <w14:ligatures w14:val="none"/>
+              </w:rPr>
+            </w:pPr>
+            <w:r>
+              <w:rPr>
+                <w:rFonts w:ascii="Aptos Narrow" w:eastAsia="Times New Roman" w:hAnsi="Aptos Narrow" w:cs="Times New Roman"/>
+                <w:b/>
+                <w:bCs/>
+                <w:color w:val="000000"/>
+                <w:kern w:val="0"/>
+                <w:sz w:val="32"/>
+                <w:szCs w:val="32"/>
+                <w14:ligatures w14:val="none"/>
+              </w:rPr>
+              <w:t>2,4</w:t>
+            </w:r>
+          </w:p>
+        </w:tc>
+        <w:tc>
+          <w:tcPr>
+            <w:tcW w:w="1232" w:type="dxa"/>
+            <w:tcBorders>
+              <w:top w:val="nil"/>
+              <w:left w:val="nil"/>
+              <w:bottom w:val="single" w:sz="4" w:space="0" w:color="auto"/>
+              <w:right w:val="single" w:sz="4" w:space="0" w:color="auto"/>
+            </w:tcBorders>
+            <w:shd w:val="clear" w:color="auto" w:fill="auto"/>
+            <w:noWrap/>
+            <w:vAlign w:val="center"/>
+            <w:hideMark/>
+          </w:tcPr>
+          <w:p>
+            <w:pPr>
+              <w:spacing w:after="0" w:line="240" w:lineRule="auto"/>
+              <w:jc w:val="center"/>
+              <w:rPr>
+                <w:rFonts w:ascii="Aptos Narrow" w:eastAsia="Times New Roman" w:hAnsi="Aptos Narrow" w:cs="Times New Roman"/>
+                <w:b/>
+                <w:bCs/>
+                <w:color w:val="000000"/>
+                <w:kern w:val="0"/>
+                <w:sz w:val="32"/>
+                <w:szCs w:val="32"/>
+                <w14:ligatures w14:val="none"/>
+              </w:rPr>
+            </w:pPr>
+            <w:r>
+              <w:rPr>
+                <w:rFonts w:ascii="Aptos Narrow" w:eastAsia="Times New Roman" w:hAnsi="Aptos Narrow" w:cs="Times New Roman"/>
+                <w:b/>
+                <w:bCs/>
+                <w:color w:val="000000"/>
+                <w:kern w:val="0"/>
+                <w:sz w:val="32"/>
+                <w:szCs w:val="32"/>
+                <w14:ligatures w14:val="none"/>
+              </w:rPr>
+              <w:t>548</w:t>
+            </w:r>
+          </w:p>
+        </w:tc>
+        <w:tc>
+          <w:tcPr>
+            <w:tcW w:w="1990" w:type="dxa"/>
+            <w:tcBorders>
+              <w:top w:val="nil"/>
+              <w:left w:val="nil"/>
+              <w:bottom w:val="single" w:sz="4" w:space="0" w:color="auto"/>
+              <w:right w:val="single" w:sz="4" w:space="0" w:color="auto"/>
+            </w:tcBorders>
+            <w:shd w:val="clear" w:color="auto" w:fill="auto"/>
+            <w:noWrap/>
+            <w:vAlign w:val="center"/>
+            <w:hideMark/>
+          </w:tcPr>
+          <w:p>
+            <w:pPr>
+              <w:spacing w:after="0" w:line="240" w:lineRule="auto"/>
+              <w:jc w:val="center"/>
+              <w:rPr>
+                <w:rFonts w:ascii="Aptos Narrow" w:eastAsia="Times New Roman" w:hAnsi="Aptos Narrow" w:cs="Times New Roman"/>
+                <w:b/>
+                <w:bCs/>
+                <w:color w:val="000000"/>
+                <w:kern w:val="0"/>
+                <w:sz w:val="32"/>
+                <w:szCs w:val="32"/>
+                <w14:ligatures w14:val="none"/>
+              </w:rPr>
+            </w:pPr>
+            <w:r>
+              <w:rPr>
+                <w:rFonts w:ascii="Aptos Narrow" w:eastAsia="Times New Roman" w:hAnsi="Aptos Narrow" w:cs="Times New Roman"/>
+                <w:b/>
+                <w:bCs/>
+                <w:color w:val="000000"/>
+                <w:kern w:val="0"/>
+                <w:sz w:val="32"/>
+                <w:szCs w:val="32"/>
+                <w14:ligatures w14:val="none"/>
+              </w:rPr>
+              <w:t>771</w:t>
+            </w:r>
+          </w:p>
+        </w:tc>
+      </w:tr>
+      <w:tr>
+        <w:trPr>
+          <w:trHeight w:val="420"/>
+        </w:trPr>
+        <w:tc>
+          <w:tcPr>
+            <w:tcW w:w="798" w:type="dxa"/>
+            <w:tcBorders>
+              <w:top w:val="nil"/>
+              <w:left w:val="single" w:sz="4" w:space="0" w:color="auto"/>
+              <w:bottom w:val="single" w:sz="4" w:space="0" w:color="auto"/>
+              <w:right w:val="single" w:sz="4" w:space="0" w:color="auto"/>
+            </w:tcBorders>
+            <w:shd w:val="clear" w:color="auto" w:fill="auto"/>
+            <w:noWrap/>
+            <w:vAlign w:val="center"/>
+            <w:hideMark/>
+          </w:tcPr>
+          <w:p>
+            <w:pPr>
+              <w:spacing w:after="0" w:line="240" w:lineRule="auto"/>
+              <w:jc w:val="center"/>
+              <w:rPr>
+                <w:rFonts w:ascii="Aptos Narrow" w:eastAsia="Times New Roman" w:hAnsi="Aptos Narrow" w:cs="Times New Roman"/>
+                <w:b/>
+                <w:bCs/>
+                <w:color w:val="000000"/>
+                <w:kern w:val="0"/>
+                <w:sz w:val="32"/>
+                <w:szCs w:val="32"/>
+                <w14:ligatures w14:val="none"/>
+              </w:rPr>
+            </w:pPr>
+            <w:r>
+              <w:rPr>
+                <w:rFonts w:ascii="Aptos Narrow" w:eastAsia="Times New Roman" w:hAnsi="Aptos Narrow" w:cs="Times New Roman"/>
+                <w:b/>
+                <w:bCs/>
+                <w:color w:val="000000"/>
+                <w:kern w:val="0"/>
+                <w:sz w:val="32"/>
+                <w:szCs w:val="32"/>
+                <w14:ligatures w14:val="none"/>
+              </w:rPr>
+              <w:t>3,3</w:t>
+            </w:r>
+          </w:p>
+        </w:tc>
+        <w:tc>
+          <w:tcPr>
+            <w:tcW w:w="1232" w:type="dxa"/>
+            <w:tcBorders>
+              <w:top w:val="nil"/>
+              <w:left w:val="nil"/>
+              <w:bottom w:val="single" w:sz="4" w:space="0" w:color="auto"/>
+              <w:right w:val="single" w:sz="4" w:space="0" w:color="auto"/>
+            </w:tcBorders>
+            <w:shd w:val="clear" w:color="auto" w:fill="auto"/>
+            <w:noWrap/>
+            <w:vAlign w:val="center"/>
+            <w:hideMark/>
+          </w:tcPr>
+          <w:p>
+            <w:pPr>
+              <w:spacing w:after="0" w:line="240" w:lineRule="auto"/>
+              <w:jc w:val="center"/>
+              <w:rPr>
+                <w:rFonts w:ascii="Aptos Narrow" w:eastAsia="Times New Roman" w:hAnsi="Aptos Narrow" w:cs="Times New Roman"/>
+                <w:b/>
+                <w:bCs/>
+                <w:color w:val="000000"/>
+                <w:kern w:val="0"/>
+                <w:sz w:val="32"/>
+                <w:szCs w:val="32"/>
+                <w14:ligatures w14:val="none"/>
+              </w:rPr>
+            </w:pPr>
+            <w:r>
+              <w:rPr>
+                <w:rFonts w:ascii="Aptos Narrow" w:eastAsia="Times New Roman" w:hAnsi="Aptos Narrow" w:cs="Times New Roman"/>
+                <w:b/>
+                <w:bCs/>
+                <w:color w:val="000000"/>
+                <w:kern w:val="0"/>
+                <w:sz w:val="32"/>
+                <w:szCs w:val="32"/>
+                <w14:ligatures w14:val="none"/>
+              </w:rPr>
+              <w:t>482</w:t>
+            </w:r>
+          </w:p>
+        </w:tc>
+        <w:tc>
+          <w:tcPr>
+            <w:tcW w:w="1990" w:type="dxa"/>
+            <w:tcBorders>
+              <w:top w:val="nil"/>
+              <w:left w:val="nil"/>
+              <w:bottom w:val="single" w:sz="4" w:space="0" w:color="auto"/>
+              <w:right w:val="single" w:sz="4" w:space="0" w:color="auto"/>
+            </w:tcBorders>
+            <w:shd w:val="clear" w:color="auto" w:fill="auto"/>
+            <w:noWrap/>
+            <w:vAlign w:val="center"/>
+            <w:hideMark/>
+          </w:tcPr>
+          <w:p>
+            <w:pPr>
+              <w:spacing w:after="0" w:line="240" w:lineRule="auto"/>
+              <w:jc w:val="center"/>
+              <w:rPr>
+                <w:rFonts w:ascii="Aptos Narrow" w:eastAsia="Times New Roman" w:hAnsi="Aptos Narrow" w:cs="Times New Roman"/>
+                <w:b/>
+                <w:bCs/>
+                <w:color w:val="000000"/>
+                <w:kern w:val="0"/>
+                <w:sz w:val="32"/>
+                <w:szCs w:val="32"/>
+                <w14:ligatures w14:val="none"/>
+              </w:rPr>
+            </w:pPr>
+            <w:r>
+              <w:rPr>
+                <w:rFonts w:ascii="Aptos Narrow" w:eastAsia="Times New Roman" w:hAnsi="Aptos Narrow" w:cs="Times New Roman"/>
+                <w:b/>
+                <w:bCs/>
+                <w:color w:val="000000"/>
+                <w:kern w:val="0"/>
+                <w:sz w:val="32"/>
+                <w:szCs w:val="32"/>
+                <w14:ligatures w14:val="none"/>
+              </w:rPr>
+              <w:t>1032</w:t>
+            </w:r>
+          </w:p>
+        </w:tc>
+      </w:tr>
+      <w:tr>
+        <w:trPr>
+          <w:trHeight w:val="420"/>
+        </w:trPr>
+        <w:tc>
+          <w:tcPr>
+            <w:tcW w:w="798" w:type="dxa"/>
+            <w:tcBorders>
+              <w:top w:val="nil"/>
+              <w:left w:val="single" w:sz="4" w:space="0" w:color="auto"/>
+              <w:bottom w:val="single" w:sz="4" w:space="0" w:color="auto"/>
+              <w:right w:val="single" w:sz="4" w:space="0" w:color="auto"/>
+            </w:tcBorders>
+            <w:shd w:val="clear" w:color="auto" w:fill="auto"/>
+            <w:noWrap/>
+            <w:vAlign w:val="center"/>
+            <w:hideMark/>
+          </w:tcPr>
+          <w:p>
+            <w:pPr>
+              <w:spacing w:after="0" w:line="240" w:lineRule="auto"/>
+              <w:jc w:val="center"/>
+              <w:rPr>
+                <w:rFonts w:ascii="Aptos Narrow" w:eastAsia="Times New Roman" w:hAnsi="Aptos Narrow" w:cs="Times New Roman"/>
+                <w:b/>
+                <w:bCs/>
+                <w:color w:val="000000"/>
+                <w:kern w:val="0"/>
+                <w:sz w:val="32"/>
+                <w:szCs w:val="32"/>
+                <w14:ligatures w14:val="none"/>
+              </w:rPr>
+            </w:pPr>
+            <w:r>
+              <w:rPr>
+                <w:rFonts w:ascii="Aptos Narrow" w:eastAsia="Times New Roman" w:hAnsi="Aptos Narrow" w:cs="Times New Roman"/>
+                <w:b/>
+                <w:bCs/>
+                <w:color w:val="000000"/>
+                <w:kern w:val="0"/>
+                <w:sz w:val="32"/>
+                <w:szCs w:val="32"/>
+                <w14:ligatures w14:val="none"/>
+              </w:rPr>
+              <w:t>4,2</w:t>
+            </w:r>
+          </w:p>
+        </w:tc>
+        <w:tc>
+          <w:tcPr>
+            <w:tcW w:w="1232" w:type="dxa"/>
+            <w:tcBorders>
+              <w:top w:val="nil"/>
+              <w:left w:val="nil"/>
+              <w:bottom w:val="single" w:sz="4" w:space="0" w:color="auto"/>
+              <w:right w:val="single" w:sz="4" w:space="0" w:color="auto"/>
+            </w:tcBorders>
+            <w:shd w:val="clear" w:color="auto" w:fill="auto"/>
+            <w:noWrap/>
+            <w:vAlign w:val="center"/>
+            <w:hideMark/>
+          </w:tcPr>
+          <w:p>
+            <w:pPr>
+              <w:spacing w:after="0" w:line="240" w:lineRule="auto"/>
+              <w:jc w:val="center"/>
+              <w:rPr>
+                <w:rFonts w:ascii="Aptos Narrow" w:eastAsia="Times New Roman" w:hAnsi="Aptos Narrow" w:cs="Times New Roman"/>
+                <w:b/>
+                <w:bCs/>
+                <w:color w:val="000000"/>
+                <w:kern w:val="0"/>
+                <w:sz w:val="32"/>
+                <w:szCs w:val="32"/>
+                <w14:ligatures w14:val="none"/>
+              </w:rPr>
+            </w:pPr>
+            <w:r>
+              <w:rPr>
+                <w:rFonts w:ascii="Aptos Narrow" w:eastAsia="Times New Roman" w:hAnsi="Aptos Narrow" w:cs="Times New Roman"/>
+                <w:b/>
+                <w:bCs/>
+                <w:color w:val="000000"/>
+                <w:kern w:val="0"/>
+                <w:sz w:val="32"/>
+                <w:szCs w:val="32"/>
+                <w14:ligatures w14:val="none"/>
+              </w:rPr>
+              <w:t>271</w:t>
+            </w:r>
+          </w:p>
+        </w:tc>
+        <w:tc>
+          <w:tcPr>
+            <w:tcW w:w="1990" w:type="dxa"/>
+            <w:tcBorders>
+              <w:top w:val="nil"/>
+              <w:left w:val="nil"/>
+              <w:bottom w:val="single" w:sz="4" w:space="0" w:color="auto"/>
+              <w:right w:val="single" w:sz="4" w:space="0" w:color="auto"/>
+            </w:tcBorders>
+            <w:shd w:val="clear" w:color="auto" w:fill="auto"/>
+            <w:noWrap/>
+            <w:vAlign w:val="center"/>
+            <w:hideMark/>
+          </w:tcPr>
+          <w:p>
+            <w:pPr>
+              <w:spacing w:after="0" w:line="240" w:lineRule="auto"/>
+              <w:jc w:val="center"/>
+              <w:rPr>
+                <w:rFonts w:ascii="Aptos Narrow" w:eastAsia="Times New Roman" w:hAnsi="Aptos Narrow" w:cs="Times New Roman"/>
+                <w:b/>
+                <w:bCs/>
+                <w:color w:val="000000"/>
+                <w:kern w:val="0"/>
+                <w:sz w:val="32"/>
+                <w:szCs w:val="32"/>
+                <w14:ligatures w14:val="none"/>
+              </w:rPr>
+            </w:pPr>
+            <w:r>
+              <w:rPr>
+                <w:rFonts w:ascii="Aptos Narrow" w:eastAsia="Times New Roman" w:hAnsi="Aptos Narrow" w:cs="Times New Roman"/>
+                <w:b/>
+                <w:bCs/>
+                <w:color w:val="000000"/>
+                <w:kern w:val="0"/>
+                <w:sz w:val="32"/>
+                <w:szCs w:val="32"/>
+                <w14:ligatures w14:val="none"/>
+              </w:rPr>
+              <w:t>787</w:t>
+            </w:r>
+          </w:p>
+        </w:tc>
+      </w:tr>
+      <w:tr>
+        <w:trPr>
+          <w:trHeight w:val="420"/>
+        </w:trPr>
+        <w:tc>
+          <w:tcPr>
+            <w:tcW w:w="798" w:type="dxa"/>
+            <w:tcBorders>
+              <w:top w:val="nil"/>
+              <w:left w:val="single" w:sz="4" w:space="0" w:color="auto"/>
+              <w:bottom w:val="single" w:sz="4" w:space="0" w:color="auto"/>
+              <w:right w:val="single" w:sz="4" w:space="0" w:color="auto"/>
+            </w:tcBorders>
+            <w:shd w:val="clear" w:color="auto" w:fill="auto"/>
+            <w:noWrap/>
+            <w:vAlign w:val="center"/>
+            <w:hideMark/>
+          </w:tcPr>
+          <w:p>
+            <w:pPr>
+              <w:spacing w:after="0" w:line="240" w:lineRule="auto"/>
+              <w:jc w:val="center"/>
+              <w:rPr>
+                <w:rFonts w:ascii="Aptos Narrow" w:eastAsia="Times New Roman" w:hAnsi="Aptos Narrow" w:cs="Times New Roman"/>
+                <w:b/>
+                <w:bCs/>
+                <w:color w:val="000000"/>
+                <w:kern w:val="0"/>
+                <w:sz w:val="32"/>
+                <w:szCs w:val="32"/>
+                <w14:ligatures w14:val="none"/>
+              </w:rPr>
+            </w:pPr>
+            <w:r>
+              <w:rPr>
+                <w:rFonts w:ascii="Aptos Narrow" w:eastAsia="Times New Roman" w:hAnsi="Aptos Narrow" w:cs="Times New Roman"/>
+                <w:b/>
+                <w:bCs/>
+                <w:color w:val="000000"/>
+                <w:kern w:val="0"/>
+                <w:sz w:val="32"/>
+                <w:szCs w:val="32"/>
+                <w14:ligatures w14:val="none"/>
+              </w:rPr>
+              <w:t>5,1</w:t>
+            </w:r>
+          </w:p>
+        </w:tc>
+        <w:tc>
+          <w:tcPr>
+            <w:tcW w:w="1232" w:type="dxa"/>
+            <w:tcBorders>
+              <w:top w:val="nil"/>
+              <w:left w:val="nil"/>
+              <w:bottom w:val="single" w:sz="4" w:space="0" w:color="auto"/>
+              <w:right w:val="single" w:sz="4" w:space="0" w:color="auto"/>
+            </w:tcBorders>
+            <w:shd w:val="clear" w:color="auto" w:fill="auto"/>
+            <w:noWrap/>
+            <w:vAlign w:val="center"/>
+            <w:hideMark/>
+          </w:tcPr>
+          <w:p>
+            <w:pPr>
+              <w:spacing w:after="0" w:line="240" w:lineRule="auto"/>
+              <w:jc w:val="center"/>
+              <w:rPr>
+                <w:rFonts w:ascii="Aptos Narrow" w:eastAsia="Times New Roman" w:hAnsi="Aptos Narrow" w:cs="Times New Roman"/>
+                <w:b/>
+                <w:bCs/>
+                <w:color w:val="000000"/>
+                <w:kern w:val="0"/>
+                <w:sz w:val="32"/>
+                <w:szCs w:val="32"/>
+                <w14:ligatures w14:val="none"/>
+              </w:rPr>
+            </w:pPr>
+            <w:r>
+              <w:rPr>
+                <w:rFonts w:ascii="Aptos Narrow" w:eastAsia="Times New Roman" w:hAnsi="Aptos Narrow" w:cs="Times New Roman"/>
+                <w:b/>
+                <w:bCs/>
+                <w:color w:val="000000"/>
+                <w:kern w:val="0"/>
+                <w:sz w:val="32"/>
+                <w:szCs w:val="32"/>
+                <w14:ligatures w14:val="none"/>
+              </w:rPr>
+              <w:t>86</w:t>
+            </w:r>
+          </w:p>
+        </w:tc>
+        <w:tc>
+          <w:tcPr>
+            <w:tcW w:w="1990" w:type="dxa"/>
+            <w:tcBorders>
+              <w:top w:val="nil"/>
+              <w:left w:val="nil"/>
+              <w:bottom w:val="single" w:sz="4" w:space="0" w:color="auto"/>
+              <w:right w:val="single" w:sz="4" w:space="0" w:color="auto"/>
+            </w:tcBorders>
+            <w:shd w:val="clear" w:color="auto" w:fill="auto"/>
+            <w:noWrap/>
+            <w:vAlign w:val="center"/>
+            <w:hideMark/>
+          </w:tcPr>
+          <w:p>
+            <w:pPr>
+              <w:spacing w:after="0" w:line="240" w:lineRule="auto"/>
+              <w:jc w:val="center"/>
+              <w:rPr>
+                <w:rFonts w:ascii="Aptos Narrow" w:eastAsia="Times New Roman" w:hAnsi="Aptos Narrow" w:cs="Times New Roman"/>
+                <w:b/>
+                <w:bCs/>
+                <w:color w:val="000000"/>
+                <w:kern w:val="0"/>
+                <w:sz w:val="32"/>
+                <w:szCs w:val="32"/>
+                <w14:ligatures w14:val="none"/>
+              </w:rPr>
+            </w:pPr>
+            <w:r>
+              <w:rPr>
+                <w:rFonts w:ascii="Aptos Narrow" w:eastAsia="Times New Roman" w:hAnsi="Aptos Narrow" w:cs="Times New Roman"/>
+                <w:b/>
+                <w:bCs/>
+                <w:color w:val="000000"/>
+                <w:kern w:val="0"/>
+                <w:sz w:val="32"/>
+                <w:szCs w:val="32"/>
+                <w14:ligatures w14:val="none"/>
+              </w:rPr>
+              <w:t>374</w:t>
+            </w:r>
+          </w:p>
+        </w:tc>
+      </w:tr>
+    </w:tbl>
+    <w:tbl>
+      <w:tblPr>
+        <w:tblW w:w="4020" w:type="dxa"/>
+        <w:tblLook w:val="04A0" w:firstRow="1" w:lastRow="0" w:firstColumn="1" w:lastColumn="0" w:noHBand="0" w:noVBand="1"/>
+      </w:tblPr>
+      <w:tblGrid>
+        <w:gridCol w:w="744"/>
+        <w:gridCol w:w="1422"/>
+        <w:gridCol w:w="1854"/>
+      </w:tblGrid>
+      <w:tr>
+        <w:trPr>
+          <w:trHeight w:val="420"/>
+        </w:trPr>
+        <w:tc>
+          <w:tcPr>
+            <w:tcW w:w="4020" w:type="dxa"/>
+            <w:gridSpan w:val="3"/>
+            <w:vMerge w:val="restart"/>
+            <w:tcBorders>
+              <w:top w:val="single" w:sz="4" w:space="0" w:color="auto"/>
+              <w:left w:val="single" w:sz="4" w:space="0" w:color="auto"/>
+              <w:bottom w:val="single" w:sz="4" w:space="0" w:color="auto"/>
+              <w:right w:val="single" w:sz="4" w:space="0" w:color="auto"/>
+            </w:tcBorders>
+            <w:shd w:val="clear" w:color="auto" w:fill="auto"/>
+            <w:noWrap/>
+            <w:vAlign w:val="center"/>
+            <w:hideMark/>
+          </w:tcPr>
+          <w:p>
+            <w:pPr>
+              <w:spacing w:after="0" w:line="240" w:lineRule="auto"/>
+              <w:jc w:val="center"/>
+              <w:rPr>
+                <w:rFonts w:ascii="Aptos Narrow" w:eastAsia="Times New Roman" w:hAnsi="Aptos Narrow" w:cs="Times New Roman"/>
+                <w:b/>
+                <w:bCs/>
+                <w:color w:val="000000"/>
+                <w:kern w:val="0"/>
+                <w:sz w:val="32"/>
+                <w:szCs w:val="32"/>
+                <w14:ligatures w14:val="none"/>
+              </w:rPr>
+            </w:pPr>
+            <w:r>
+              <w:rPr>
+                <w:rFonts w:ascii="Aptos Narrow" w:eastAsia="Times New Roman" w:hAnsi="Aptos Narrow" w:cs="Times New Roman"/>
+                <w:b/>
+                <w:bCs/>
+                <w:color w:val="000000"/>
+                <w:kern w:val="0"/>
+                <w:sz w:val="32"/>
+                <w:szCs w:val="32"/>
+                <w14:ligatures w14:val="none"/>
+              </w:rPr>
+              <w:t>8 disks</w:t>
+            </w:r>
+          </w:p>
+        </w:tc>
+      </w:tr>
+      <w:tr>
+        <w:trPr>
+          <w:trHeight w:val="420"/>
+        </w:trPr>
+        <w:tc>
+          <w:tcPr>
+            <w:tcW w:w="4020" w:type="dxa"/>
+            <w:gridSpan w:val="3"/>
+            <w:vMerge/>
+            <w:tcBorders>
+              <w:top w:val="single" w:sz="4" w:space="0" w:color="auto"/>
+              <w:left w:val="single" w:sz="4" w:space="0" w:color="auto"/>
+              <w:bottom w:val="single" w:sz="4" w:space="0" w:color="auto"/>
+              <w:right w:val="single" w:sz="4" w:space="0" w:color="auto"/>
+            </w:tcBorders>
+            <w:vAlign w:val="center"/>
+            <w:hideMark/>
+          </w:tcPr>
+          <w:p>
+            <w:pPr>
+              <w:spacing w:after="0" w:line="240" w:lineRule="auto"/>
+              <w:rPr>
+                <w:rFonts w:ascii="Aptos Narrow" w:eastAsia="Times New Roman" w:hAnsi="Aptos Narrow" w:cs="Times New Roman"/>
+                <w:b/>
+                <w:bCs/>
+                <w:color w:val="000000"/>
+                <w:kern w:val="0"/>
+                <w:sz w:val="32"/>
+                <w:szCs w:val="32"/>
+                <w14:ligatures w14:val="none"/>
+              </w:rPr>
+            </w:pPr>
+          </w:p>
+        </w:tc>
+      </w:tr>
+      <w:tr>
+        <w:trPr>
+          <w:trHeight w:val="420"/>
+        </w:trPr>
+        <w:tc>
+          <w:tcPr>
+            <w:tcW w:w="744" w:type="dxa"/>
+            <w:tcBorders>
+              <w:top w:val="nil"/>
+              <w:left w:val="single" w:sz="4" w:space="0" w:color="auto"/>
+              <w:bottom w:val="single" w:sz="4" w:space="0" w:color="auto"/>
+              <w:right w:val="single" w:sz="4" w:space="0" w:color="auto"/>
+            </w:tcBorders>
+            <w:shd w:val="clear" w:color="auto" w:fill="auto"/>
+            <w:noWrap/>
+            <w:vAlign w:val="center"/>
+            <w:hideMark/>
+          </w:tcPr>
+          <w:p>
+            <w:pPr>
+              <w:spacing w:after="0" w:line="240" w:lineRule="auto"/>
+              <w:jc w:val="center"/>
+              <w:rPr>
+                <w:rFonts w:ascii="Aptos Narrow" w:eastAsia="Times New Roman" w:hAnsi="Aptos Narrow" w:cs="Times New Roman"/>
+                <w:b/>
+                <w:bCs/>
+                <w:color w:val="000000"/>
+                <w:kern w:val="0"/>
+                <w:sz w:val="32"/>
+                <w:szCs w:val="32"/>
+                <w14:ligatures w14:val="none"/>
+              </w:rPr>
+            </w:pPr>
+            <w:r>
+              <w:rPr>
+                <w:rFonts w:ascii="Aptos Narrow" w:eastAsia="Times New Roman" w:hAnsi="Aptos Narrow" w:cs="Times New Roman"/>
+                <w:b/>
+                <w:bCs/>
+                <w:color w:val="000000"/>
+                <w:kern w:val="0"/>
+                <w:sz w:val="32"/>
+                <w:szCs w:val="32"/>
+                <w14:ligatures w14:val="none"/>
+              </w:rPr>
+              <w:t> </w:t>
+            </w:r>
+          </w:p>
+        </w:tc>
+        <w:tc>
+          <w:tcPr>
+            <w:tcW w:w="1422" w:type="dxa"/>
+            <w:tcBorders>
+              <w:top w:val="nil"/>
+              <w:left w:val="nil"/>
+              <w:bottom w:val="single" w:sz="4" w:space="0" w:color="auto"/>
+              <w:right w:val="single" w:sz="4" w:space="0" w:color="auto"/>
+            </w:tcBorders>
+            <w:shd w:val="clear" w:color="auto" w:fill="auto"/>
+            <w:noWrap/>
+            <w:vAlign w:val="center"/>
+            <w:hideMark/>
+          </w:tcPr>
+          <w:p>
+            <w:pPr>
+              <w:spacing w:after="0" w:line="240" w:lineRule="auto"/>
+              <w:jc w:val="center"/>
+              <w:rPr>
+                <w:rFonts w:ascii="Aptos Narrow" w:eastAsia="Times New Roman" w:hAnsi="Aptos Narrow" w:cs="Times New Roman"/>
+                <w:b/>
+                <w:bCs/>
+                <w:color w:val="000000"/>
+                <w:kern w:val="0"/>
+                <w:sz w:val="32"/>
+                <w:szCs w:val="32"/>
+                <w14:ligatures w14:val="none"/>
+              </w:rPr>
+            </w:pPr>
+            <w:r>
+              <w:rPr>
+                <w:rFonts w:ascii="Aptos Narrow" w:eastAsia="Times New Roman" w:hAnsi="Aptos Narrow" w:cs="Times New Roman"/>
+                <w:b/>
+                <w:bCs/>
+                <w:color w:val="000000"/>
+                <w:kern w:val="0"/>
+                <w:sz w:val="32"/>
+                <w:szCs w:val="32"/>
+                <w14:ligatures w14:val="none"/>
+              </w:rPr>
+              <w:t>PDBI</w:t>
+            </w:r>
+          </w:p>
+        </w:tc>
+        <w:tc>
+          <w:tcPr>
+            <w:tcW w:w="1854" w:type="dxa"/>
+            <w:tcBorders>
+              <w:top w:val="nil"/>
+              <w:left w:val="nil"/>
+              <w:bottom w:val="single" w:sz="4" w:space="0" w:color="auto"/>
+              <w:right w:val="single" w:sz="4" w:space="0" w:color="auto"/>
+            </w:tcBorders>
+            <w:shd w:val="clear" w:color="auto" w:fill="auto"/>
+            <w:noWrap/>
+            <w:vAlign w:val="center"/>
+            <w:hideMark/>
+          </w:tcPr>
+          <w:p>
+            <w:pPr>
+              <w:spacing w:after="0" w:line="240" w:lineRule="auto"/>
+              <w:jc w:val="center"/>
+              <w:rPr>
+                <w:rFonts w:ascii="Aptos Narrow" w:eastAsia="Times New Roman" w:hAnsi="Aptos Narrow" w:cs="Times New Roman"/>
+                <w:b/>
+                <w:bCs/>
+                <w:color w:val="000000"/>
+                <w:kern w:val="0"/>
+                <w:sz w:val="32"/>
+                <w:szCs w:val="32"/>
+                <w14:ligatures w14:val="none"/>
+              </w:rPr>
+            </w:pPr>
+            <w:r>
+              <w:rPr>
+                <w:rFonts w:ascii="Aptos Narrow" w:eastAsia="Times New Roman" w:hAnsi="Aptos Narrow" w:cs="Times New Roman"/>
+                <w:b/>
+                <w:bCs/>
+                <w:color w:val="000000"/>
+                <w:kern w:val="0"/>
+                <w:sz w:val="32"/>
+                <w:szCs w:val="32"/>
+                <w14:ligatures w14:val="none"/>
+              </w:rPr>
+              <w:t>A</w:t>
+            </w:r>
+            <w:r>
+              <w:rPr>
+                <w:rFonts w:ascii="Aptos Narrow" w:eastAsia="Times New Roman" w:hAnsi="Aptos Narrow" w:cs="Times New Roman"/>
+                <w:b/>
+                <w:bCs/>
+                <w:color w:val="000000"/>
+                <w:kern w:val="0"/>
+                <w:sz w:val="32"/>
+                <w:szCs w:val="32"/>
+                <w14:ligatures w14:val="none"/>
+              </w:rPr>
+              <w:t>dditive</w:t>
+            </w:r>
+          </w:p>
+        </w:tc>
+      </w:tr>
+      <w:tr>
+        <w:trPr>
+          <w:trHeight w:val="420"/>
+        </w:trPr>
+        <w:tc>
+          <w:tcPr>
+            <w:tcW w:w="744" w:type="dxa"/>
+            <w:tcBorders>
+              <w:top w:val="nil"/>
+              <w:left w:val="single" w:sz="4" w:space="0" w:color="auto"/>
+              <w:bottom w:val="single" w:sz="4" w:space="0" w:color="auto"/>
+              <w:right w:val="single" w:sz="4" w:space="0" w:color="auto"/>
+            </w:tcBorders>
+            <w:shd w:val="clear" w:color="auto" w:fill="auto"/>
+            <w:noWrap/>
+            <w:vAlign w:val="center"/>
+            <w:hideMark/>
+          </w:tcPr>
+          <w:p>
+            <w:pPr>
+              <w:spacing w:after="0" w:line="240" w:lineRule="auto"/>
+              <w:jc w:val="center"/>
+              <w:rPr>
+                <w:rFonts w:ascii="Aptos Narrow" w:eastAsia="Times New Roman" w:hAnsi="Aptos Narrow" w:cs="Times New Roman"/>
+                <w:b/>
+                <w:bCs/>
+                <w:color w:val="000000"/>
+                <w:kern w:val="0"/>
+                <w:sz w:val="32"/>
+                <w:szCs w:val="32"/>
+                <w14:ligatures w14:val="none"/>
+              </w:rPr>
+            </w:pPr>
+            <w:r>
+              <w:rPr>
+                <w:rFonts w:ascii="Aptos Narrow" w:eastAsia="Times New Roman" w:hAnsi="Aptos Narrow" w:cs="Times New Roman"/>
+                <w:b/>
+                <w:bCs/>
+                <w:color w:val="000000"/>
+                <w:kern w:val="0"/>
+                <w:sz w:val="32"/>
+                <w:szCs w:val="32"/>
+                <w14:ligatures w14:val="none"/>
+              </w:rPr>
+              <w:t>1,7</w:t>
+            </w:r>
+          </w:p>
+        </w:tc>
+        <w:tc>
+          <w:tcPr>
+            <w:tcW w:w="1422" w:type="dxa"/>
+            <w:tcBorders>
+              <w:top w:val="nil"/>
+              <w:left w:val="nil"/>
+              <w:bottom w:val="single" w:sz="4" w:space="0" w:color="auto"/>
+              <w:right w:val="single" w:sz="4" w:space="0" w:color="auto"/>
+            </w:tcBorders>
+            <w:shd w:val="clear" w:color="auto" w:fill="auto"/>
+            <w:noWrap/>
+            <w:vAlign w:val="center"/>
+            <w:hideMark/>
+          </w:tcPr>
+          <w:p>
+            <w:pPr>
+              <w:spacing w:after="0" w:line="240" w:lineRule="auto"/>
+              <w:jc w:val="center"/>
+              <w:rPr>
+                <w:rFonts w:ascii="Aptos Narrow" w:eastAsia="Times New Roman" w:hAnsi="Aptos Narrow" w:cs="Times New Roman"/>
+                <w:b/>
+                <w:bCs/>
+                <w:color w:val="000000"/>
+                <w:kern w:val="0"/>
+                <w:sz w:val="32"/>
+                <w:szCs w:val="32"/>
+                <w14:ligatures w14:val="none"/>
+              </w:rPr>
+            </w:pPr>
+            <w:r>
+              <w:rPr>
+                <w:rFonts w:ascii="Aptos Narrow" w:eastAsia="Times New Roman" w:hAnsi="Aptos Narrow" w:cs="Times New Roman"/>
+                <w:b/>
+                <w:bCs/>
+                <w:color w:val="000000"/>
+                <w:kern w:val="0"/>
+                <w:sz w:val="32"/>
+                <w:szCs w:val="32"/>
+                <w14:ligatures w14:val="none"/>
+              </w:rPr>
+              <w:t>36638</w:t>
+            </w:r>
+          </w:p>
+        </w:tc>
+        <w:tc>
+          <w:tcPr>
+            <w:tcW w:w="1854" w:type="dxa"/>
+            <w:tcBorders>
+              <w:top w:val="nil"/>
+              <w:left w:val="nil"/>
+              <w:bottom w:val="single" w:sz="4" w:space="0" w:color="auto"/>
+              <w:right w:val="single" w:sz="4" w:space="0" w:color="auto"/>
+            </w:tcBorders>
+            <w:shd w:val="clear" w:color="auto" w:fill="auto"/>
+            <w:noWrap/>
+            <w:vAlign w:val="center"/>
+            <w:hideMark/>
+          </w:tcPr>
+          <w:p>
+            <w:pPr>
+              <w:spacing w:after="0" w:line="240" w:lineRule="auto"/>
+              <w:jc w:val="center"/>
+              <w:rPr>
+                <w:rFonts w:ascii="Aptos Narrow" w:eastAsia="Times New Roman" w:hAnsi="Aptos Narrow" w:cs="Times New Roman"/>
+                <w:b/>
+                <w:bCs/>
+                <w:color w:val="000000"/>
+                <w:kern w:val="0"/>
+                <w:sz w:val="32"/>
+                <w:szCs w:val="32"/>
+                <w14:ligatures w14:val="none"/>
+              </w:rPr>
+            </w:pPr>
+            <w:r>
+              <w:rPr>
+                <w:rFonts w:ascii="Aptos Narrow" w:eastAsia="Times New Roman" w:hAnsi="Aptos Narrow" w:cs="Times New Roman"/>
+                <w:b/>
+                <w:bCs/>
+                <w:color w:val="000000"/>
+                <w:kern w:val="0"/>
+                <w:sz w:val="32"/>
+                <w:szCs w:val="32"/>
+                <w14:ligatures w14:val="none"/>
+              </w:rPr>
+              <w:t>8438</w:t>
+            </w:r>
+          </w:p>
+        </w:tc>
+      </w:tr>
+      <w:tr>
+        <w:trPr>
+          <w:trHeight w:val="420"/>
+        </w:trPr>
+        <w:tc>
+          <w:tcPr>
+            <w:tcW w:w="744" w:type="dxa"/>
+            <w:tcBorders>
+              <w:top w:val="nil"/>
+              <w:left w:val="single" w:sz="4" w:space="0" w:color="auto"/>
+              <w:bottom w:val="single" w:sz="4" w:space="0" w:color="auto"/>
+              <w:right w:val="single" w:sz="4" w:space="0" w:color="auto"/>
+            </w:tcBorders>
+            <w:shd w:val="clear" w:color="auto" w:fill="auto"/>
+            <w:noWrap/>
+            <w:vAlign w:val="center"/>
+            <w:hideMark/>
+          </w:tcPr>
+          <w:p>
+            <w:pPr>
+              <w:spacing w:after="0" w:line="240" w:lineRule="auto"/>
+              <w:jc w:val="center"/>
+              <w:rPr>
+                <w:rFonts w:ascii="Aptos Narrow" w:eastAsia="Times New Roman" w:hAnsi="Aptos Narrow" w:cs="Times New Roman"/>
+                <w:b/>
+                <w:bCs/>
+                <w:color w:val="000000"/>
+                <w:kern w:val="0"/>
+                <w:sz w:val="32"/>
+                <w:szCs w:val="32"/>
+                <w14:ligatures w14:val="none"/>
+              </w:rPr>
+            </w:pPr>
+            <w:r>
+              <w:rPr>
+                <w:rFonts w:ascii="Aptos Narrow" w:eastAsia="Times New Roman" w:hAnsi="Aptos Narrow" w:cs="Times New Roman"/>
+                <w:b/>
+                <w:bCs/>
+                <w:color w:val="000000"/>
+                <w:kern w:val="0"/>
+                <w:sz w:val="32"/>
+                <w:szCs w:val="32"/>
+                <w14:ligatures w14:val="none"/>
+              </w:rPr>
+              <w:t>2,6</w:t>
+            </w:r>
+          </w:p>
+        </w:tc>
+        <w:tc>
+          <w:tcPr>
+            <w:tcW w:w="1422" w:type="dxa"/>
+            <w:tcBorders>
+              <w:top w:val="nil"/>
+              <w:left w:val="nil"/>
+              <w:bottom w:val="single" w:sz="4" w:space="0" w:color="auto"/>
+              <w:right w:val="single" w:sz="4" w:space="0" w:color="auto"/>
+            </w:tcBorders>
+            <w:shd w:val="clear" w:color="auto" w:fill="auto"/>
+            <w:noWrap/>
+            <w:vAlign w:val="center"/>
+            <w:hideMark/>
+          </w:tcPr>
+          <w:p>
+            <w:pPr>
+              <w:spacing w:after="0" w:line="240" w:lineRule="auto"/>
+              <w:jc w:val="center"/>
+              <w:rPr>
+                <w:rFonts w:ascii="Aptos Narrow" w:eastAsia="Times New Roman" w:hAnsi="Aptos Narrow" w:cs="Times New Roman"/>
+                <w:b/>
+                <w:bCs/>
+                <w:color w:val="000000"/>
+                <w:kern w:val="0"/>
+                <w:sz w:val="32"/>
+                <w:szCs w:val="32"/>
+                <w14:ligatures w14:val="none"/>
+              </w:rPr>
+            </w:pPr>
+            <w:r>
+              <w:rPr>
+                <w:rFonts w:ascii="Aptos Narrow" w:eastAsia="Times New Roman" w:hAnsi="Aptos Narrow" w:cs="Times New Roman"/>
+                <w:b/>
+                <w:bCs/>
+                <w:color w:val="000000"/>
+                <w:kern w:val="0"/>
+                <w:sz w:val="32"/>
+                <w:szCs w:val="32"/>
+                <w14:ligatures w14:val="none"/>
+              </w:rPr>
+              <w:t>11539</w:t>
+            </w:r>
+          </w:p>
+        </w:tc>
+        <w:tc>
+          <w:tcPr>
+            <w:tcW w:w="1854" w:type="dxa"/>
+            <w:tcBorders>
+              <w:top w:val="nil"/>
+              <w:left w:val="nil"/>
+              <w:bottom w:val="single" w:sz="4" w:space="0" w:color="auto"/>
+              <w:right w:val="single" w:sz="4" w:space="0" w:color="auto"/>
+            </w:tcBorders>
+            <w:shd w:val="clear" w:color="auto" w:fill="auto"/>
+            <w:noWrap/>
+            <w:vAlign w:val="center"/>
+            <w:hideMark/>
+          </w:tcPr>
+          <w:p>
+            <w:pPr>
+              <w:spacing w:after="0" w:line="240" w:lineRule="auto"/>
+              <w:jc w:val="center"/>
+              <w:rPr>
+                <w:rFonts w:ascii="Aptos Narrow" w:eastAsia="Times New Roman" w:hAnsi="Aptos Narrow" w:cs="Times New Roman"/>
+                <w:b/>
+                <w:bCs/>
+                <w:color w:val="000000"/>
+                <w:kern w:val="0"/>
+                <w:sz w:val="32"/>
+                <w:szCs w:val="32"/>
+                <w14:ligatures w14:val="none"/>
+              </w:rPr>
+            </w:pPr>
+            <w:r>
+              <w:rPr>
+                <w:rFonts w:ascii="Aptos Narrow" w:eastAsia="Times New Roman" w:hAnsi="Aptos Narrow" w:cs="Times New Roman"/>
+                <w:b/>
+                <w:bCs/>
+                <w:color w:val="000000"/>
+                <w:kern w:val="0"/>
+                <w:sz w:val="32"/>
+                <w:szCs w:val="32"/>
+                <w14:ligatures w14:val="none"/>
+              </w:rPr>
+              <w:t>15349</w:t>
+            </w:r>
+          </w:p>
+        </w:tc>
+      </w:tr>
+      <w:tr>
+        <w:trPr>
+          <w:trHeight w:val="420"/>
+        </w:trPr>
+        <w:tc>
+          <w:tcPr>
+            <w:tcW w:w="744" w:type="dxa"/>
+            <w:tcBorders>
+              <w:top w:val="nil"/>
+              <w:left w:val="single" w:sz="4" w:space="0" w:color="auto"/>
+              <w:bottom w:val="single" w:sz="4" w:space="0" w:color="auto"/>
+              <w:right w:val="single" w:sz="4" w:space="0" w:color="auto"/>
+            </w:tcBorders>
+            <w:shd w:val="clear" w:color="auto" w:fill="auto"/>
+            <w:noWrap/>
+            <w:vAlign w:val="center"/>
+            <w:hideMark/>
+          </w:tcPr>
+          <w:p>
+            <w:pPr>
+              <w:spacing w:after="0" w:line="240" w:lineRule="auto"/>
+              <w:jc w:val="center"/>
+              <w:rPr>
+                <w:rFonts w:ascii="Aptos Narrow" w:eastAsia="Times New Roman" w:hAnsi="Aptos Narrow" w:cs="Times New Roman"/>
+                <w:b/>
+                <w:bCs/>
+                <w:color w:val="000000"/>
+                <w:kern w:val="0"/>
+                <w:sz w:val="32"/>
+                <w:szCs w:val="32"/>
+                <w14:ligatures w14:val="none"/>
+              </w:rPr>
+            </w:pPr>
+            <w:r>
+              <w:rPr>
+                <w:rFonts w:ascii="Aptos Narrow" w:eastAsia="Times New Roman" w:hAnsi="Aptos Narrow" w:cs="Times New Roman"/>
+                <w:b/>
+                <w:bCs/>
+                <w:color w:val="000000"/>
+                <w:kern w:val="0"/>
+                <w:sz w:val="32"/>
+                <w:szCs w:val="32"/>
+                <w14:ligatures w14:val="none"/>
+              </w:rPr>
+              <w:t>3,5</w:t>
+            </w:r>
+          </w:p>
+        </w:tc>
+        <w:tc>
+          <w:tcPr>
+            <w:tcW w:w="1422" w:type="dxa"/>
+            <w:tcBorders>
+              <w:top w:val="nil"/>
+              <w:left w:val="nil"/>
+              <w:bottom w:val="single" w:sz="4" w:space="0" w:color="auto"/>
+              <w:right w:val="single" w:sz="4" w:space="0" w:color="auto"/>
+            </w:tcBorders>
+            <w:shd w:val="clear" w:color="auto" w:fill="auto"/>
+            <w:noWrap/>
+            <w:vAlign w:val="center"/>
+            <w:hideMark/>
+          </w:tcPr>
+          <w:p>
+            <w:pPr>
+              <w:spacing w:after="0" w:line="240" w:lineRule="auto"/>
+              <w:jc w:val="center"/>
+              <w:rPr>
+                <w:rFonts w:ascii="Aptos Narrow" w:eastAsia="Times New Roman" w:hAnsi="Aptos Narrow" w:cs="Times New Roman"/>
+                <w:b/>
+                <w:bCs/>
+                <w:color w:val="000000"/>
+                <w:kern w:val="0"/>
+                <w:sz w:val="32"/>
+                <w:szCs w:val="32"/>
+                <w14:ligatures w14:val="none"/>
+              </w:rPr>
+            </w:pPr>
+            <w:r>
+              <w:rPr>
+                <w:rFonts w:ascii="Aptos Narrow" w:eastAsia="Times New Roman" w:hAnsi="Aptos Narrow" w:cs="Times New Roman"/>
+                <w:b/>
+                <w:bCs/>
+                <w:color w:val="000000"/>
+                <w:kern w:val="0"/>
+                <w:sz w:val="32"/>
+                <w:szCs w:val="32"/>
+                <w14:ligatures w14:val="none"/>
+              </w:rPr>
+              <w:t>8777</w:t>
+            </w:r>
+          </w:p>
+        </w:tc>
+        <w:tc>
+          <w:tcPr>
+            <w:tcW w:w="1854" w:type="dxa"/>
+            <w:tcBorders>
+              <w:top w:val="nil"/>
+              <w:left w:val="nil"/>
+              <w:bottom w:val="single" w:sz="4" w:space="0" w:color="auto"/>
+              <w:right w:val="single" w:sz="4" w:space="0" w:color="auto"/>
+            </w:tcBorders>
+            <w:shd w:val="clear" w:color="auto" w:fill="auto"/>
+            <w:noWrap/>
+            <w:vAlign w:val="center"/>
+            <w:hideMark/>
+          </w:tcPr>
+          <w:p>
+            <w:pPr>
+              <w:spacing w:after="0" w:line="240" w:lineRule="auto"/>
+              <w:jc w:val="center"/>
+              <w:rPr>
+                <w:rFonts w:ascii="Aptos Narrow" w:eastAsia="Times New Roman" w:hAnsi="Aptos Narrow" w:cs="Times New Roman"/>
+                <w:b/>
+                <w:bCs/>
+                <w:color w:val="000000"/>
+                <w:kern w:val="0"/>
+                <w:sz w:val="32"/>
+                <w:szCs w:val="32"/>
+                <w14:ligatures w14:val="none"/>
+              </w:rPr>
+            </w:pPr>
+            <w:r>
+              <w:rPr>
+                <w:rFonts w:ascii="Aptos Narrow" w:eastAsia="Times New Roman" w:hAnsi="Aptos Narrow" w:cs="Times New Roman"/>
+                <w:b/>
+                <w:bCs/>
+                <w:color w:val="000000"/>
+                <w:kern w:val="0"/>
+                <w:sz w:val="32"/>
+                <w:szCs w:val="32"/>
+                <w14:ligatures w14:val="none"/>
+              </w:rPr>
+              <w:t>23917</w:t>
+            </w:r>
+          </w:p>
+        </w:tc>
+      </w:tr>
+      <w:tr>
+        <w:trPr>
+          <w:trHeight w:val="420"/>
+        </w:trPr>
+        <w:tc>
+          <w:tcPr>
+            <w:tcW w:w="744" w:type="dxa"/>
+            <w:tcBorders>
+              <w:top w:val="nil"/>
+              <w:left w:val="single" w:sz="4" w:space="0" w:color="auto"/>
+              <w:bottom w:val="single" w:sz="4" w:space="0" w:color="auto"/>
+              <w:right w:val="single" w:sz="4" w:space="0" w:color="auto"/>
+            </w:tcBorders>
+            <w:shd w:val="clear" w:color="auto" w:fill="auto"/>
+            <w:noWrap/>
+            <w:vAlign w:val="center"/>
+            <w:hideMark/>
+          </w:tcPr>
+          <w:p>
+            <w:pPr>
+              <w:spacing w:after="0" w:line="240" w:lineRule="auto"/>
+              <w:jc w:val="center"/>
+              <w:rPr>
+                <w:rFonts w:ascii="Aptos Narrow" w:eastAsia="Times New Roman" w:hAnsi="Aptos Narrow" w:cs="Times New Roman"/>
+                <w:b/>
+                <w:bCs/>
+                <w:color w:val="000000"/>
+                <w:kern w:val="0"/>
+                <w:sz w:val="32"/>
+                <w:szCs w:val="32"/>
+                <w14:ligatures w14:val="none"/>
+              </w:rPr>
+            </w:pPr>
+            <w:r>
+              <w:rPr>
+                <w:rFonts w:ascii="Aptos Narrow" w:eastAsia="Times New Roman" w:hAnsi="Aptos Narrow" w:cs="Times New Roman"/>
+                <w:b/>
+                <w:bCs/>
+                <w:color w:val="000000"/>
+                <w:kern w:val="0"/>
+                <w:sz w:val="32"/>
+                <w:szCs w:val="32"/>
+                <w14:ligatures w14:val="none"/>
+              </w:rPr>
+              <w:t>4,4</w:t>
+            </w:r>
+          </w:p>
+        </w:tc>
+        <w:tc>
+          <w:tcPr>
+            <w:tcW w:w="1422" w:type="dxa"/>
+            <w:tcBorders>
+              <w:top w:val="nil"/>
+              <w:left w:val="nil"/>
+              <w:bottom w:val="single" w:sz="4" w:space="0" w:color="auto"/>
+              <w:right w:val="single" w:sz="4" w:space="0" w:color="auto"/>
+            </w:tcBorders>
+            <w:shd w:val="clear" w:color="auto" w:fill="auto"/>
+            <w:noWrap/>
+            <w:vAlign w:val="center"/>
+            <w:hideMark/>
+          </w:tcPr>
+          <w:p>
+            <w:pPr>
+              <w:spacing w:after="0" w:line="240" w:lineRule="auto"/>
+              <w:jc w:val="center"/>
+              <w:rPr>
+                <w:rFonts w:ascii="Aptos Narrow" w:eastAsia="Times New Roman" w:hAnsi="Aptos Narrow" w:cs="Times New Roman"/>
+                <w:b/>
+                <w:bCs/>
+                <w:color w:val="000000"/>
+                <w:kern w:val="0"/>
+                <w:sz w:val="32"/>
+                <w:szCs w:val="32"/>
+                <w14:ligatures w14:val="none"/>
+              </w:rPr>
+            </w:pPr>
+            <w:r>
+              <w:rPr>
+                <w:rFonts w:ascii="Aptos Narrow" w:eastAsia="Times New Roman" w:hAnsi="Aptos Narrow" w:cs="Times New Roman"/>
+                <w:b/>
+                <w:bCs/>
+                <w:color w:val="000000"/>
+                <w:kern w:val="0"/>
+                <w:sz w:val="32"/>
+                <w:szCs w:val="32"/>
+                <w14:ligatures w14:val="none"/>
+              </w:rPr>
+              <w:t>7198</w:t>
+            </w:r>
+          </w:p>
+        </w:tc>
+        <w:tc>
+          <w:tcPr>
+            <w:tcW w:w="1854" w:type="dxa"/>
+            <w:tcBorders>
+              <w:top w:val="nil"/>
+              <w:left w:val="nil"/>
+              <w:bottom w:val="single" w:sz="4" w:space="0" w:color="auto"/>
+              <w:right w:val="single" w:sz="4" w:space="0" w:color="auto"/>
+            </w:tcBorders>
+            <w:shd w:val="clear" w:color="auto" w:fill="auto"/>
+            <w:noWrap/>
+            <w:vAlign w:val="center"/>
+            <w:hideMark/>
+          </w:tcPr>
+          <w:p>
+            <w:pPr>
+              <w:spacing w:after="0" w:line="240" w:lineRule="auto"/>
+              <w:jc w:val="center"/>
+              <w:rPr>
+                <w:rFonts w:ascii="Aptos Narrow" w:eastAsia="Times New Roman" w:hAnsi="Aptos Narrow" w:cs="Times New Roman"/>
+                <w:b/>
+                <w:bCs/>
+                <w:color w:val="000000"/>
+                <w:kern w:val="0"/>
+                <w:sz w:val="32"/>
+                <w:szCs w:val="32"/>
+                <w14:ligatures w14:val="none"/>
+              </w:rPr>
+            </w:pPr>
+            <w:r>
+              <w:rPr>
+                <w:rFonts w:ascii="Aptos Narrow" w:eastAsia="Times New Roman" w:hAnsi="Aptos Narrow" w:cs="Times New Roman"/>
+                <w:b/>
+                <w:bCs/>
+                <w:color w:val="000000"/>
+                <w:kern w:val="0"/>
+                <w:sz w:val="32"/>
+                <w:szCs w:val="32"/>
+                <w14:ligatures w14:val="none"/>
+              </w:rPr>
+              <w:t>27953</w:t>
+            </w:r>
+          </w:p>
+        </w:tc>
+      </w:tr>
+      <w:tr>
+        <w:trPr>
+          <w:trHeight w:val="420"/>
+        </w:trPr>
+        <w:tc>
+          <w:tcPr>
+            <w:tcW w:w="744" w:type="dxa"/>
+            <w:tcBorders>
+              <w:top w:val="nil"/>
+              <w:left w:val="single" w:sz="4" w:space="0" w:color="auto"/>
+              <w:bottom w:val="single" w:sz="4" w:space="0" w:color="auto"/>
+              <w:right w:val="single" w:sz="4" w:space="0" w:color="auto"/>
+            </w:tcBorders>
+            <w:shd w:val="clear" w:color="auto" w:fill="auto"/>
+            <w:noWrap/>
+            <w:vAlign w:val="center"/>
+            <w:hideMark/>
+          </w:tcPr>
+          <w:p>
+            <w:pPr>
+              <w:spacing w:after="0" w:line="240" w:lineRule="auto"/>
+              <w:jc w:val="center"/>
+              <w:rPr>
+                <w:rFonts w:ascii="Aptos Narrow" w:eastAsia="Times New Roman" w:hAnsi="Aptos Narrow" w:cs="Times New Roman"/>
+                <w:b/>
+                <w:bCs/>
+                <w:color w:val="000000"/>
+                <w:kern w:val="0"/>
+                <w:sz w:val="32"/>
+                <w:szCs w:val="32"/>
+                <w14:ligatures w14:val="none"/>
+              </w:rPr>
+            </w:pPr>
+            <w:r>
+              <w:rPr>
+                <w:rFonts w:ascii="Aptos Narrow" w:eastAsia="Times New Roman" w:hAnsi="Aptos Narrow" w:cs="Times New Roman"/>
+                <w:b/>
+                <w:bCs/>
+                <w:color w:val="000000"/>
+                <w:kern w:val="0"/>
+                <w:sz w:val="32"/>
+                <w:szCs w:val="32"/>
+                <w14:ligatures w14:val="none"/>
+              </w:rPr>
+              <w:t>5,3</w:t>
+            </w:r>
+          </w:p>
+        </w:tc>
+        <w:tc>
+          <w:tcPr>
+            <w:tcW w:w="1422" w:type="dxa"/>
+            <w:tcBorders>
+              <w:top w:val="nil"/>
+              <w:left w:val="nil"/>
+              <w:bottom w:val="single" w:sz="4" w:space="0" w:color="auto"/>
+              <w:right w:val="single" w:sz="4" w:space="0" w:color="auto"/>
+            </w:tcBorders>
+            <w:shd w:val="clear" w:color="auto" w:fill="auto"/>
+            <w:noWrap/>
+            <w:vAlign w:val="center"/>
+            <w:hideMark/>
+          </w:tcPr>
+          <w:p>
+            <w:pPr>
+              <w:spacing w:after="0" w:line="240" w:lineRule="auto"/>
+              <w:jc w:val="center"/>
+              <w:rPr>
+                <w:rFonts w:ascii="Aptos Narrow" w:eastAsia="Times New Roman" w:hAnsi="Aptos Narrow" w:cs="Times New Roman"/>
+                <w:b/>
+                <w:bCs/>
+                <w:color w:val="000000"/>
+                <w:kern w:val="0"/>
+                <w:sz w:val="32"/>
+                <w:szCs w:val="32"/>
+                <w14:ligatures w14:val="none"/>
+              </w:rPr>
+            </w:pPr>
+            <w:r>
+              <w:rPr>
+                <w:rFonts w:ascii="Aptos Narrow" w:eastAsia="Times New Roman" w:hAnsi="Aptos Narrow" w:cs="Times New Roman"/>
+                <w:b/>
+                <w:bCs/>
+                <w:color w:val="000000"/>
+                <w:kern w:val="0"/>
+                <w:sz w:val="32"/>
+                <w:szCs w:val="32"/>
+                <w14:ligatures w14:val="none"/>
+              </w:rPr>
+              <w:t>9564</w:t>
+            </w:r>
+          </w:p>
+        </w:tc>
+        <w:tc>
+          <w:tcPr>
+            <w:tcW w:w="1854" w:type="dxa"/>
+            <w:tcBorders>
+              <w:top w:val="nil"/>
+              <w:left w:val="nil"/>
+              <w:bottom w:val="single" w:sz="4" w:space="0" w:color="auto"/>
+              <w:right w:val="single" w:sz="4" w:space="0" w:color="auto"/>
+            </w:tcBorders>
+            <w:shd w:val="clear" w:color="auto" w:fill="auto"/>
+            <w:noWrap/>
+            <w:vAlign w:val="center"/>
+            <w:hideMark/>
+          </w:tcPr>
+          <w:p>
+            <w:pPr>
+              <w:spacing w:after="0" w:line="240" w:lineRule="auto"/>
+              <w:jc w:val="center"/>
+              <w:rPr>
+                <w:rFonts w:ascii="Aptos Narrow" w:eastAsia="Times New Roman" w:hAnsi="Aptos Narrow" w:cs="Times New Roman"/>
+                <w:b/>
+                <w:bCs/>
+                <w:color w:val="000000"/>
+                <w:kern w:val="0"/>
+                <w:sz w:val="32"/>
+                <w:szCs w:val="32"/>
+                <w14:ligatures w14:val="none"/>
+              </w:rPr>
+            </w:pPr>
+            <w:r>
+              <w:rPr>
+                <w:rFonts w:ascii="Aptos Narrow" w:eastAsia="Times New Roman" w:hAnsi="Aptos Narrow" w:cs="Times New Roman"/>
+                <w:b/>
+                <w:bCs/>
+                <w:color w:val="000000"/>
+                <w:kern w:val="0"/>
+                <w:sz w:val="32"/>
+                <w:szCs w:val="32"/>
+                <w14:ligatures w14:val="none"/>
+              </w:rPr>
+              <w:t>25162</w:t>
+            </w:r>
+          </w:p>
+        </w:tc>
+      </w:tr>
+      <w:tr>
+        <w:trPr>
+          <w:trHeight w:val="420"/>
+        </w:trPr>
+        <w:tc>
+          <w:tcPr>
+            <w:tcW w:w="744" w:type="dxa"/>
+            <w:tcBorders>
+              <w:top w:val="nil"/>
+              <w:left w:val="single" w:sz="4" w:space="0" w:color="auto"/>
+              <w:bottom w:val="single" w:sz="4" w:space="0" w:color="auto"/>
+              <w:right w:val="single" w:sz="4" w:space="0" w:color="auto"/>
+            </w:tcBorders>
+            <w:shd w:val="clear" w:color="auto" w:fill="auto"/>
+            <w:noWrap/>
+            <w:vAlign w:val="center"/>
+            <w:hideMark/>
+          </w:tcPr>
+          <w:p>
+            <w:pPr>
+              <w:spacing w:after="0" w:line="240" w:lineRule="auto"/>
+              <w:jc w:val="center"/>
+              <w:rPr>
+                <w:rFonts w:ascii="Aptos Narrow" w:eastAsia="Times New Roman" w:hAnsi="Aptos Narrow" w:cs="Times New Roman"/>
+                <w:b/>
+                <w:bCs/>
+                <w:color w:val="000000"/>
+                <w:kern w:val="0"/>
+                <w:sz w:val="32"/>
+                <w:szCs w:val="32"/>
+                <w14:ligatures w14:val="none"/>
+              </w:rPr>
+            </w:pPr>
+            <w:r>
+              <w:rPr>
+                <w:rFonts w:ascii="Aptos Narrow" w:eastAsia="Times New Roman" w:hAnsi="Aptos Narrow" w:cs="Times New Roman"/>
+                <w:b/>
+                <w:bCs/>
+                <w:color w:val="000000"/>
+                <w:kern w:val="0"/>
+                <w:sz w:val="32"/>
+                <w:szCs w:val="32"/>
+                <w14:ligatures w14:val="none"/>
+              </w:rPr>
+              <w:t>6,2</w:t>
+            </w:r>
+          </w:p>
+        </w:tc>
+        <w:tc>
+          <w:tcPr>
+            <w:tcW w:w="1422" w:type="dxa"/>
+            <w:tcBorders>
+              <w:top w:val="nil"/>
+              <w:left w:val="nil"/>
+              <w:bottom w:val="single" w:sz="4" w:space="0" w:color="auto"/>
+              <w:right w:val="single" w:sz="4" w:space="0" w:color="auto"/>
+            </w:tcBorders>
+            <w:shd w:val="clear" w:color="auto" w:fill="auto"/>
+            <w:noWrap/>
+            <w:vAlign w:val="center"/>
+            <w:hideMark/>
+          </w:tcPr>
+          <w:p>
+            <w:pPr>
+              <w:spacing w:after="0" w:line="240" w:lineRule="auto"/>
+              <w:jc w:val="center"/>
+              <w:rPr>
+                <w:rFonts w:ascii="Aptos Narrow" w:eastAsia="Times New Roman" w:hAnsi="Aptos Narrow" w:cs="Times New Roman"/>
+                <w:b/>
+                <w:bCs/>
+                <w:color w:val="000000"/>
+                <w:kern w:val="0"/>
+                <w:sz w:val="32"/>
+                <w:szCs w:val="32"/>
+                <w14:ligatures w14:val="none"/>
+              </w:rPr>
+            </w:pPr>
+            <w:r>
+              <w:rPr>
+                <w:rFonts w:ascii="Aptos Narrow" w:eastAsia="Times New Roman" w:hAnsi="Aptos Narrow" w:cs="Times New Roman"/>
+                <w:b/>
+                <w:bCs/>
+                <w:color w:val="000000"/>
+                <w:kern w:val="0"/>
+                <w:sz w:val="32"/>
+                <w:szCs w:val="32"/>
+                <w14:ligatures w14:val="none"/>
+              </w:rPr>
+              <w:t>5559</w:t>
+            </w:r>
+          </w:p>
+        </w:tc>
+        <w:tc>
+          <w:tcPr>
+            <w:tcW w:w="1854" w:type="dxa"/>
+            <w:tcBorders>
+              <w:top w:val="nil"/>
+              <w:left w:val="nil"/>
+              <w:bottom w:val="single" w:sz="4" w:space="0" w:color="auto"/>
+              <w:right w:val="single" w:sz="4" w:space="0" w:color="auto"/>
+            </w:tcBorders>
+            <w:shd w:val="clear" w:color="auto" w:fill="auto"/>
+            <w:noWrap/>
+            <w:vAlign w:val="center"/>
+            <w:hideMark/>
+          </w:tcPr>
+          <w:p>
+            <w:pPr>
+              <w:spacing w:after="0" w:line="240" w:lineRule="auto"/>
+              <w:jc w:val="center"/>
+              <w:rPr>
+                <w:rFonts w:ascii="Aptos Narrow" w:eastAsia="Times New Roman" w:hAnsi="Aptos Narrow" w:cs="Times New Roman"/>
+                <w:b/>
+                <w:bCs/>
+                <w:color w:val="000000"/>
+                <w:kern w:val="0"/>
+                <w:sz w:val="32"/>
+                <w:szCs w:val="32"/>
+                <w14:ligatures w14:val="none"/>
+              </w:rPr>
+            </w:pPr>
+            <w:r>
+              <w:rPr>
+                <w:rFonts w:ascii="Aptos Narrow" w:eastAsia="Times New Roman" w:hAnsi="Aptos Narrow" w:cs="Times New Roman"/>
+                <w:b/>
+                <w:bCs/>
+                <w:color w:val="000000"/>
+                <w:kern w:val="0"/>
+                <w:sz w:val="32"/>
+                <w:szCs w:val="32"/>
+                <w14:ligatures w14:val="none"/>
+              </w:rPr>
+              <w:t>15814</w:t>
+            </w:r>
+          </w:p>
+        </w:tc>
+      </w:tr>
+      <w:tr>
+        <w:trPr>
+          <w:trHeight w:val="420"/>
+        </w:trPr>
+        <w:tc>
+          <w:tcPr>
+            <w:tcW w:w="744" w:type="dxa"/>
+            <w:tcBorders>
+              <w:top w:val="nil"/>
+              <w:left w:val="single" w:sz="4" w:space="0" w:color="auto"/>
+              <w:bottom w:val="single" w:sz="4" w:space="0" w:color="auto"/>
+              <w:right w:val="single" w:sz="4" w:space="0" w:color="auto"/>
+            </w:tcBorders>
+            <w:shd w:val="clear" w:color="auto" w:fill="auto"/>
+            <w:noWrap/>
+            <w:vAlign w:val="center"/>
+            <w:hideMark/>
+          </w:tcPr>
+          <w:p>
+            <w:pPr>
+              <w:spacing w:after="0" w:line="240" w:lineRule="auto"/>
+              <w:jc w:val="center"/>
+              <w:rPr>
+                <w:rFonts w:ascii="Aptos Narrow" w:eastAsia="Times New Roman" w:hAnsi="Aptos Narrow" w:cs="Times New Roman"/>
+                <w:b/>
+                <w:bCs/>
+                <w:color w:val="000000"/>
+                <w:kern w:val="0"/>
+                <w:sz w:val="32"/>
+                <w:szCs w:val="32"/>
+                <w14:ligatures w14:val="none"/>
+              </w:rPr>
+            </w:pPr>
+            <w:r>
+              <w:rPr>
+                <w:rFonts w:ascii="Aptos Narrow" w:eastAsia="Times New Roman" w:hAnsi="Aptos Narrow" w:cs="Times New Roman"/>
+                <w:b/>
+                <w:bCs/>
+                <w:color w:val="000000"/>
+                <w:kern w:val="0"/>
+                <w:sz w:val="32"/>
+                <w:szCs w:val="32"/>
+                <w14:ligatures w14:val="none"/>
+              </w:rPr>
+              <w:t>7,1</w:t>
+            </w:r>
+          </w:p>
+        </w:tc>
+        <w:tc>
+          <w:tcPr>
+            <w:tcW w:w="1422" w:type="dxa"/>
+            <w:tcBorders>
+              <w:top w:val="nil"/>
+              <w:left w:val="nil"/>
+              <w:bottom w:val="single" w:sz="4" w:space="0" w:color="auto"/>
+              <w:right w:val="single" w:sz="4" w:space="0" w:color="auto"/>
+            </w:tcBorders>
+            <w:shd w:val="clear" w:color="auto" w:fill="auto"/>
+            <w:noWrap/>
+            <w:vAlign w:val="center"/>
+            <w:hideMark/>
+          </w:tcPr>
+          <w:p>
+            <w:pPr>
+              <w:spacing w:after="0" w:line="240" w:lineRule="auto"/>
+              <w:jc w:val="center"/>
+              <w:rPr>
+                <w:rFonts w:ascii="Aptos Narrow" w:eastAsia="Times New Roman" w:hAnsi="Aptos Narrow" w:cs="Times New Roman"/>
+                <w:b/>
+                <w:bCs/>
+                <w:color w:val="000000"/>
+                <w:kern w:val="0"/>
+                <w:sz w:val="32"/>
+                <w:szCs w:val="32"/>
+                <w14:ligatures w14:val="none"/>
+              </w:rPr>
+            </w:pPr>
+            <w:r>
+              <w:rPr>
+                <w:rFonts w:ascii="Aptos Narrow" w:eastAsia="Times New Roman" w:hAnsi="Aptos Narrow" w:cs="Times New Roman"/>
+                <w:b/>
+                <w:bCs/>
+                <w:color w:val="000000"/>
+                <w:kern w:val="0"/>
+                <w:sz w:val="32"/>
+                <w:szCs w:val="32"/>
+                <w14:ligatures w14:val="none"/>
+              </w:rPr>
+              <w:t>1561</w:t>
+            </w:r>
+          </w:p>
+        </w:tc>
+        <w:tc>
+          <w:tcPr>
+            <w:tcW w:w="1854" w:type="dxa"/>
+            <w:tcBorders>
+              <w:top w:val="nil"/>
+              <w:left w:val="nil"/>
+              <w:bottom w:val="single" w:sz="4" w:space="0" w:color="auto"/>
+              <w:right w:val="single" w:sz="4" w:space="0" w:color="auto"/>
+            </w:tcBorders>
+            <w:shd w:val="clear" w:color="auto" w:fill="auto"/>
+            <w:noWrap/>
+            <w:vAlign w:val="center"/>
+            <w:hideMark/>
+          </w:tcPr>
+          <w:p>
+            <w:pPr>
+              <w:spacing w:after="0" w:line="240" w:lineRule="auto"/>
+              <w:jc w:val="center"/>
+              <w:rPr>
+                <w:rFonts w:ascii="Aptos Narrow" w:eastAsia="Times New Roman" w:hAnsi="Aptos Narrow" w:cs="Times New Roman"/>
+                <w:b/>
+                <w:bCs/>
+                <w:color w:val="000000"/>
+                <w:kern w:val="0"/>
+                <w:sz w:val="32"/>
+                <w:szCs w:val="32"/>
+                <w14:ligatures w14:val="none"/>
+              </w:rPr>
+            </w:pPr>
+            <w:r>
+              <w:rPr>
+                <w:rFonts w:ascii="Aptos Narrow" w:eastAsia="Times New Roman" w:hAnsi="Aptos Narrow" w:cs="Times New Roman"/>
+                <w:b/>
+                <w:bCs/>
+                <w:color w:val="000000"/>
+                <w:kern w:val="0"/>
+                <w:sz w:val="32"/>
+                <w:szCs w:val="32"/>
+                <w14:ligatures w14:val="none"/>
+              </w:rPr>
+              <w:t>5242</w:t>
+            </w:r>
+          </w:p>
+        </w:tc>
+      </w:tr>
+    </w:tbl>
+    <w:p>
+      <w:pPr>
+        <w:rPr>
+          <w:sz w:val="24"/>
+          <w:szCs w:val="24"/>
+        </w:rPr>
+      </w:pPr>
+    </w:p>
+    <w:p>
+      <w:pPr>
+        <w:pStyle w:val="ListParagraph"/>
+        <w:rPr>
+          <w:sz w:val="24"/>
+          <w:szCs w:val="24"/>
+        </w:rPr>
+      </w:pPr>
+    </w:p>
+    <w:p>
+      <w:pPr>
+        <w:pStyle w:val="ListParagraph"/>
+        <w:rPr>
+          <w:b/>
+          <w:bCs/>
+          <w:sz w:val="32"/>
+          <w:szCs w:val="32"/>
+        </w:rPr>
+      </w:pPr>
+    </w:p>
+    <w:tbl>
+      <w:tblPr>
+        <w:tblW w:w="4020" w:type="dxa"/>
+        <w:tblLook w:val="04A0" w:firstRow="1" w:lastRow="0" w:firstColumn="1" w:lastColumn="0" w:noHBand="0" w:noVBand="1"/>
+      </w:tblPr>
+      <w:tblGrid>
+        <w:gridCol w:w="793"/>
+        <w:gridCol w:w="1222"/>
+        <w:gridCol w:w="2005"/>
+      </w:tblGrid>
+      <w:tr>
+        <w:trPr>
+          <w:trHeight w:val="420"/>
+        </w:trPr>
+        <w:tc>
+          <w:tcPr>
+            <w:tcW w:w="4020" w:type="dxa"/>
+            <w:gridSpan w:val="3"/>
+            <w:vMerge w:val="restart"/>
+            <w:tcBorders>
+              <w:top w:val="single" w:sz="4" w:space="0" w:color="auto"/>
+              <w:left w:val="single" w:sz="4" w:space="0" w:color="auto"/>
+              <w:bottom w:val="single" w:sz="4" w:space="0" w:color="auto"/>
+              <w:right w:val="single" w:sz="4" w:space="0" w:color="auto"/>
+            </w:tcBorders>
+            <w:shd w:val="clear" w:color="auto" w:fill="auto"/>
+            <w:noWrap/>
+            <w:vAlign w:val="center"/>
+            <w:hideMark/>
+          </w:tcPr>
+          <w:p>
+            <w:pPr>
+              <w:spacing w:after="0" w:line="240" w:lineRule="auto"/>
+              <w:jc w:val="center"/>
+              <w:rPr>
+                <w:rFonts w:ascii="Aptos Narrow" w:eastAsia="Times New Roman" w:hAnsi="Aptos Narrow" w:cs="Times New Roman"/>
+                <w:b/>
+                <w:bCs/>
+                <w:color w:val="000000"/>
+                <w:kern w:val="0"/>
+                <w:sz w:val="32"/>
+                <w:szCs w:val="32"/>
+                <w14:ligatures w14:val="none"/>
+              </w:rPr>
+            </w:pPr>
+            <w:r>
+              <w:rPr>
+                <w:rFonts w:ascii="Aptos Narrow" w:eastAsia="Times New Roman" w:hAnsi="Aptos Narrow" w:cs="Times New Roman"/>
+                <w:b/>
+                <w:bCs/>
+                <w:color w:val="000000"/>
+                <w:kern w:val="0"/>
+                <w:sz w:val="32"/>
+                <w:szCs w:val="32"/>
+                <w14:ligatures w14:val="none"/>
+              </w:rPr>
+              <w:t>10+ disks</w:t>
+            </w:r>
+          </w:p>
+        </w:tc>
+      </w:tr>
+      <w:tr>
+        <w:trPr>
+          <w:trHeight w:val="420"/>
+        </w:trPr>
+        <w:tc>
+          <w:tcPr>
+            <w:tcW w:w="4020" w:type="dxa"/>
+            <w:gridSpan w:val="3"/>
+            <w:vMerge/>
+            <w:tcBorders>
+              <w:top w:val="single" w:sz="4" w:space="0" w:color="auto"/>
+              <w:left w:val="single" w:sz="4" w:space="0" w:color="auto"/>
+              <w:bottom w:val="single" w:sz="4" w:space="0" w:color="auto"/>
+              <w:right w:val="single" w:sz="4" w:space="0" w:color="auto"/>
+            </w:tcBorders>
+            <w:vAlign w:val="center"/>
+            <w:hideMark/>
+          </w:tcPr>
+          <w:p>
+            <w:pPr>
+              <w:spacing w:after="0" w:line="240" w:lineRule="auto"/>
+              <w:rPr>
+                <w:rFonts w:ascii="Aptos Narrow" w:eastAsia="Times New Roman" w:hAnsi="Aptos Narrow" w:cs="Times New Roman"/>
+                <w:b/>
+                <w:bCs/>
+                <w:color w:val="000000"/>
+                <w:kern w:val="0"/>
+                <w:sz w:val="32"/>
+                <w:szCs w:val="32"/>
+                <w14:ligatures w14:val="none"/>
+              </w:rPr>
+            </w:pPr>
+          </w:p>
+        </w:tc>
+      </w:tr>
+      <w:tr>
+        <w:trPr>
+          <w:trHeight w:val="420"/>
+        </w:trPr>
+        <w:tc>
+          <w:tcPr>
+            <w:tcW w:w="793" w:type="dxa"/>
+            <w:tcBorders>
+              <w:top w:val="nil"/>
+              <w:left w:val="single" w:sz="4" w:space="0" w:color="auto"/>
+              <w:bottom w:val="single" w:sz="4" w:space="0" w:color="auto"/>
+              <w:right w:val="single" w:sz="4" w:space="0" w:color="auto"/>
+            </w:tcBorders>
+            <w:shd w:val="clear" w:color="auto" w:fill="auto"/>
+            <w:noWrap/>
+            <w:vAlign w:val="center"/>
+            <w:hideMark/>
+          </w:tcPr>
+          <w:p>
+            <w:pPr>
+              <w:spacing w:after="0" w:line="240" w:lineRule="auto"/>
+              <w:jc w:val="center"/>
+              <w:rPr>
+                <w:rFonts w:ascii="Aptos Narrow" w:eastAsia="Times New Roman" w:hAnsi="Aptos Narrow" w:cs="Times New Roman"/>
+                <w:b/>
+                <w:bCs/>
+                <w:color w:val="000000"/>
+                <w:kern w:val="0"/>
+                <w:sz w:val="32"/>
+                <w:szCs w:val="32"/>
+                <w14:ligatures w14:val="none"/>
+              </w:rPr>
+            </w:pPr>
+            <w:r>
+              <w:rPr>
+                <w:rFonts w:ascii="Aptos Narrow" w:eastAsia="Times New Roman" w:hAnsi="Aptos Narrow" w:cs="Times New Roman"/>
+                <w:b/>
+                <w:bCs/>
+                <w:color w:val="000000"/>
+                <w:kern w:val="0"/>
+                <w:sz w:val="32"/>
+                <w:szCs w:val="32"/>
+                <w14:ligatures w14:val="none"/>
+              </w:rPr>
+              <w:t> </w:t>
+            </w:r>
+          </w:p>
+        </w:tc>
+        <w:tc>
+          <w:tcPr>
+            <w:tcW w:w="1222" w:type="dxa"/>
+            <w:tcBorders>
+              <w:top w:val="nil"/>
+              <w:left w:val="nil"/>
+              <w:bottom w:val="single" w:sz="4" w:space="0" w:color="auto"/>
+              <w:right w:val="single" w:sz="4" w:space="0" w:color="auto"/>
+            </w:tcBorders>
+            <w:shd w:val="clear" w:color="auto" w:fill="auto"/>
+            <w:noWrap/>
+            <w:vAlign w:val="center"/>
+            <w:hideMark/>
+          </w:tcPr>
+          <w:p>
+            <w:pPr>
+              <w:spacing w:after="0" w:line="240" w:lineRule="auto"/>
+              <w:jc w:val="center"/>
+              <w:rPr>
+                <w:rFonts w:ascii="Aptos Narrow" w:eastAsia="Times New Roman" w:hAnsi="Aptos Narrow" w:cs="Times New Roman"/>
+                <w:b/>
+                <w:bCs/>
+                <w:color w:val="000000"/>
+                <w:kern w:val="0"/>
+                <w:sz w:val="32"/>
+                <w:szCs w:val="32"/>
+                <w14:ligatures w14:val="none"/>
+              </w:rPr>
+            </w:pPr>
+            <w:r>
+              <w:rPr>
+                <w:rFonts w:ascii="Aptos Narrow" w:eastAsia="Times New Roman" w:hAnsi="Aptos Narrow" w:cs="Times New Roman"/>
+                <w:b/>
+                <w:bCs/>
+                <w:color w:val="000000"/>
+                <w:kern w:val="0"/>
+                <w:sz w:val="32"/>
+                <w:szCs w:val="32"/>
+                <w14:ligatures w14:val="none"/>
+              </w:rPr>
+              <w:t>PDBI</w:t>
+            </w:r>
+          </w:p>
+        </w:tc>
+        <w:tc>
+          <w:tcPr>
+            <w:tcW w:w="2005" w:type="dxa"/>
+            <w:tcBorders>
+              <w:top w:val="nil"/>
+              <w:left w:val="nil"/>
+              <w:bottom w:val="single" w:sz="4" w:space="0" w:color="auto"/>
+              <w:right w:val="single" w:sz="4" w:space="0" w:color="auto"/>
+            </w:tcBorders>
+            <w:shd w:val="clear" w:color="auto" w:fill="auto"/>
+            <w:noWrap/>
+            <w:vAlign w:val="center"/>
+            <w:hideMark/>
+          </w:tcPr>
+          <w:p>
+            <w:pPr>
+              <w:spacing w:after="0" w:line="240" w:lineRule="auto"/>
+              <w:jc w:val="center"/>
+              <w:rPr>
+                <w:rFonts w:ascii="Aptos Narrow" w:eastAsia="Times New Roman" w:hAnsi="Aptos Narrow" w:cs="Times New Roman"/>
+                <w:b/>
+                <w:bCs/>
+                <w:color w:val="000000"/>
+                <w:kern w:val="0"/>
+                <w:sz w:val="32"/>
+                <w:szCs w:val="32"/>
+                <w14:ligatures w14:val="none"/>
+              </w:rPr>
+            </w:pPr>
+            <w:r>
+              <w:rPr>
+                <w:rFonts w:ascii="Aptos Narrow" w:eastAsia="Times New Roman" w:hAnsi="Aptos Narrow" w:cs="Times New Roman"/>
+                <w:b/>
+                <w:bCs/>
+                <w:color w:val="000000"/>
+                <w:kern w:val="0"/>
+                <w:sz w:val="32"/>
+                <w:szCs w:val="32"/>
+                <w14:ligatures w14:val="none"/>
+              </w:rPr>
+              <w:t>Additive</w:t>
+            </w:r>
+          </w:p>
+        </w:tc>
+      </w:tr>
+      <w:tr>
+        <w:trPr>
+          <w:trHeight w:val="420"/>
+        </w:trPr>
+        <w:tc>
+          <w:tcPr>
+            <w:tcW w:w="793" w:type="dxa"/>
+            <w:tcBorders>
+              <w:top w:val="nil"/>
+              <w:left w:val="single" w:sz="4" w:space="0" w:color="auto"/>
+              <w:bottom w:val="single" w:sz="4" w:space="0" w:color="auto"/>
+              <w:right w:val="single" w:sz="4" w:space="0" w:color="auto"/>
+            </w:tcBorders>
+            <w:shd w:val="clear" w:color="auto" w:fill="auto"/>
+            <w:noWrap/>
+            <w:vAlign w:val="center"/>
+            <w:hideMark/>
+          </w:tcPr>
+          <w:p>
+            <w:pPr>
+              <w:spacing w:after="0" w:line="240" w:lineRule="auto"/>
+              <w:jc w:val="center"/>
+              <w:rPr>
+                <w:rFonts w:ascii="Aptos Narrow" w:eastAsia="Times New Roman" w:hAnsi="Aptos Narrow" w:cs="Times New Roman"/>
+                <w:b/>
+                <w:bCs/>
+                <w:color w:val="000000"/>
+                <w:kern w:val="0"/>
+                <w:sz w:val="32"/>
+                <w:szCs w:val="32"/>
+                <w14:ligatures w14:val="none"/>
+              </w:rPr>
+            </w:pPr>
+            <w:r>
+              <w:rPr>
+                <w:rFonts w:ascii="Aptos Narrow" w:eastAsia="Times New Roman" w:hAnsi="Aptos Narrow" w:cs="Times New Roman"/>
+                <w:b/>
+                <w:bCs/>
+                <w:color w:val="000000"/>
+                <w:kern w:val="0"/>
+                <w:sz w:val="32"/>
+                <w:szCs w:val="32"/>
+                <w14:ligatures w14:val="none"/>
+              </w:rPr>
+              <w:t>8,1</w:t>
+            </w:r>
+          </w:p>
+        </w:tc>
+        <w:tc>
+          <w:tcPr>
+            <w:tcW w:w="1222" w:type="dxa"/>
+            <w:tcBorders>
+              <w:top w:val="nil"/>
+              <w:left w:val="nil"/>
+              <w:bottom w:val="single" w:sz="4" w:space="0" w:color="auto"/>
+              <w:right w:val="single" w:sz="4" w:space="0" w:color="auto"/>
+            </w:tcBorders>
+            <w:shd w:val="clear" w:color="auto" w:fill="auto"/>
+            <w:noWrap/>
+            <w:vAlign w:val="center"/>
+            <w:hideMark/>
+          </w:tcPr>
+          <w:p>
+            <w:pPr>
+              <w:spacing w:after="0" w:line="240" w:lineRule="auto"/>
+              <w:jc w:val="center"/>
+              <w:rPr>
+                <w:rFonts w:ascii="Aptos Narrow" w:eastAsia="Times New Roman" w:hAnsi="Aptos Narrow" w:cs="Times New Roman"/>
+                <w:b/>
+                <w:bCs/>
+                <w:color w:val="000000"/>
+                <w:kern w:val="0"/>
+                <w:sz w:val="32"/>
+                <w:szCs w:val="32"/>
+                <w14:ligatures w14:val="none"/>
+              </w:rPr>
+            </w:pPr>
+            <w:r>
+              <w:rPr>
+                <w:rFonts w:ascii="Aptos Narrow" w:eastAsia="Times New Roman" w:hAnsi="Aptos Narrow" w:cs="Times New Roman"/>
+                <w:b/>
+                <w:bCs/>
+                <w:color w:val="000000"/>
+                <w:kern w:val="0"/>
+                <w:sz w:val="32"/>
+                <w:szCs w:val="32"/>
+                <w14:ligatures w14:val="none"/>
+              </w:rPr>
+              <w:t>2174</w:t>
+            </w:r>
+          </w:p>
+        </w:tc>
+        <w:tc>
+          <w:tcPr>
+            <w:tcW w:w="2005" w:type="dxa"/>
+            <w:tcBorders>
+              <w:top w:val="nil"/>
+              <w:left w:val="nil"/>
+              <w:bottom w:val="single" w:sz="4" w:space="0" w:color="auto"/>
+              <w:right w:val="single" w:sz="4" w:space="0" w:color="auto"/>
+            </w:tcBorders>
+            <w:shd w:val="clear" w:color="auto" w:fill="auto"/>
+            <w:noWrap/>
+            <w:vAlign w:val="center"/>
+            <w:hideMark/>
+          </w:tcPr>
+          <w:p>
+            <w:pPr>
+              <w:spacing w:after="0" w:line="240" w:lineRule="auto"/>
+              <w:jc w:val="center"/>
+              <w:rPr>
+                <w:rFonts w:ascii="Aptos Narrow" w:eastAsia="Times New Roman" w:hAnsi="Aptos Narrow" w:cs="Times New Roman"/>
+                <w:b/>
+                <w:bCs/>
+                <w:color w:val="000000"/>
+                <w:kern w:val="0"/>
+                <w:sz w:val="32"/>
+                <w:szCs w:val="32"/>
+                <w14:ligatures w14:val="none"/>
+              </w:rPr>
+            </w:pPr>
+            <w:r>
+              <w:rPr>
+                <w:rFonts w:ascii="Aptos Narrow" w:eastAsia="Times New Roman" w:hAnsi="Aptos Narrow" w:cs="Times New Roman"/>
+                <w:b/>
+                <w:bCs/>
+                <w:color w:val="000000"/>
+                <w:kern w:val="0"/>
+                <w:sz w:val="32"/>
+                <w:szCs w:val="32"/>
+                <w14:ligatures w14:val="none"/>
+              </w:rPr>
+              <w:t>7364</w:t>
+            </w:r>
+          </w:p>
+        </w:tc>
+      </w:tr>
+      <w:tr>
+        <w:trPr>
+          <w:trHeight w:val="420"/>
+        </w:trPr>
+        <w:tc>
+          <w:tcPr>
+            <w:tcW w:w="793" w:type="dxa"/>
+            <w:tcBorders>
+              <w:top w:val="nil"/>
+              <w:left w:val="single" w:sz="4" w:space="0" w:color="auto"/>
+              <w:bottom w:val="single" w:sz="4" w:space="0" w:color="auto"/>
+              <w:right w:val="single" w:sz="4" w:space="0" w:color="auto"/>
+            </w:tcBorders>
+            <w:shd w:val="clear" w:color="auto" w:fill="auto"/>
+            <w:noWrap/>
+            <w:vAlign w:val="center"/>
+            <w:hideMark/>
+          </w:tcPr>
+          <w:p>
+            <w:pPr>
+              <w:spacing w:after="0" w:line="240" w:lineRule="auto"/>
+              <w:jc w:val="center"/>
+              <w:rPr>
+                <w:rFonts w:ascii="Aptos Narrow" w:eastAsia="Times New Roman" w:hAnsi="Aptos Narrow" w:cs="Times New Roman"/>
+                <w:b/>
+                <w:bCs/>
+                <w:color w:val="000000"/>
+                <w:kern w:val="0"/>
+                <w:sz w:val="32"/>
+                <w:szCs w:val="32"/>
+                <w14:ligatures w14:val="none"/>
+              </w:rPr>
+            </w:pPr>
+            <w:r>
+              <w:rPr>
+                <w:rFonts w:ascii="Aptos Narrow" w:eastAsia="Times New Roman" w:hAnsi="Aptos Narrow" w:cs="Times New Roman"/>
+                <w:b/>
+                <w:bCs/>
+                <w:color w:val="000000"/>
+                <w:kern w:val="0"/>
+                <w:sz w:val="32"/>
+                <w:szCs w:val="32"/>
+                <w14:ligatures w14:val="none"/>
+              </w:rPr>
+              <w:t>8,2</w:t>
+            </w:r>
+          </w:p>
+        </w:tc>
+        <w:tc>
+          <w:tcPr>
+            <w:tcW w:w="1222" w:type="dxa"/>
+            <w:tcBorders>
+              <w:top w:val="nil"/>
+              <w:left w:val="nil"/>
+              <w:bottom w:val="single" w:sz="4" w:space="0" w:color="auto"/>
+              <w:right w:val="single" w:sz="4" w:space="0" w:color="auto"/>
+            </w:tcBorders>
+            <w:shd w:val="clear" w:color="auto" w:fill="auto"/>
+            <w:noWrap/>
+            <w:vAlign w:val="center"/>
+            <w:hideMark/>
+          </w:tcPr>
+          <w:p>
+            <w:pPr>
+              <w:spacing w:after="0" w:line="240" w:lineRule="auto"/>
+              <w:jc w:val="center"/>
+              <w:rPr>
+                <w:rFonts w:ascii="Aptos Narrow" w:eastAsia="Times New Roman" w:hAnsi="Aptos Narrow" w:cs="Times New Roman"/>
+                <w:b/>
+                <w:bCs/>
+                <w:color w:val="000000"/>
+                <w:kern w:val="0"/>
+                <w:sz w:val="32"/>
+                <w:szCs w:val="32"/>
+                <w14:ligatures w14:val="none"/>
+              </w:rPr>
+            </w:pPr>
+            <w:r>
+              <w:rPr>
+                <w:rFonts w:ascii="Aptos Narrow" w:eastAsia="Times New Roman" w:hAnsi="Aptos Narrow" w:cs="Times New Roman"/>
+                <w:b/>
+                <w:bCs/>
+                <w:color w:val="000000"/>
+                <w:kern w:val="0"/>
+                <w:sz w:val="32"/>
+                <w:szCs w:val="32"/>
+                <w14:ligatures w14:val="none"/>
+              </w:rPr>
+              <w:t> </w:t>
+            </w:r>
+          </w:p>
+        </w:tc>
+        <w:tc>
+          <w:tcPr>
+            <w:tcW w:w="2005" w:type="dxa"/>
+            <w:tcBorders>
+              <w:top w:val="nil"/>
+              <w:left w:val="nil"/>
+              <w:bottom w:val="single" w:sz="4" w:space="0" w:color="auto"/>
+              <w:right w:val="single" w:sz="4" w:space="0" w:color="auto"/>
+            </w:tcBorders>
+            <w:shd w:val="clear" w:color="auto" w:fill="auto"/>
+            <w:noWrap/>
+            <w:vAlign w:val="center"/>
+            <w:hideMark/>
+          </w:tcPr>
+          <w:p>
+            <w:pPr>
+              <w:spacing w:after="0" w:line="240" w:lineRule="auto"/>
+              <w:jc w:val="center"/>
+              <w:rPr>
+                <w:rFonts w:ascii="Aptos Narrow" w:eastAsia="Times New Roman" w:hAnsi="Aptos Narrow" w:cs="Times New Roman"/>
+                <w:b/>
+                <w:bCs/>
+                <w:color w:val="000000"/>
+                <w:kern w:val="0"/>
+                <w:sz w:val="32"/>
+                <w:szCs w:val="32"/>
+                <w14:ligatures w14:val="none"/>
+              </w:rPr>
+            </w:pPr>
+            <w:r>
+              <w:rPr>
+                <w:rFonts w:ascii="Aptos Narrow" w:eastAsia="Times New Roman" w:hAnsi="Aptos Narrow" w:cs="Times New Roman"/>
+                <w:b/>
+                <w:bCs/>
+                <w:color w:val="000000"/>
+                <w:kern w:val="0"/>
+                <w:sz w:val="32"/>
+                <w:szCs w:val="32"/>
+                <w14:ligatures w14:val="none"/>
+              </w:rPr>
+              <w:t> </w:t>
+            </w:r>
+          </w:p>
+        </w:tc>
+      </w:tr>
+      <w:tr>
+        <w:trPr>
+          <w:trHeight w:val="420"/>
+        </w:trPr>
+        <w:tc>
+          <w:tcPr>
+            <w:tcW w:w="793" w:type="dxa"/>
+            <w:tcBorders>
+              <w:top w:val="nil"/>
+              <w:left w:val="single" w:sz="4" w:space="0" w:color="auto"/>
+              <w:bottom w:val="single" w:sz="4" w:space="0" w:color="auto"/>
+              <w:right w:val="single" w:sz="4" w:space="0" w:color="auto"/>
+            </w:tcBorders>
+            <w:shd w:val="clear" w:color="auto" w:fill="auto"/>
+            <w:noWrap/>
+            <w:vAlign w:val="center"/>
+            <w:hideMark/>
+          </w:tcPr>
+          <w:p>
+            <w:pPr>
+              <w:spacing w:after="0" w:line="240" w:lineRule="auto"/>
+              <w:jc w:val="center"/>
+              <w:rPr>
+                <w:rFonts w:ascii="Aptos Narrow" w:eastAsia="Times New Roman" w:hAnsi="Aptos Narrow" w:cs="Times New Roman"/>
+                <w:b/>
+                <w:bCs/>
+                <w:color w:val="000000"/>
+                <w:kern w:val="0"/>
+                <w:sz w:val="32"/>
+                <w:szCs w:val="32"/>
+                <w14:ligatures w14:val="none"/>
+              </w:rPr>
+            </w:pPr>
+            <w:r>
+              <w:rPr>
+                <w:rFonts w:ascii="Aptos Narrow" w:eastAsia="Times New Roman" w:hAnsi="Aptos Narrow" w:cs="Times New Roman"/>
+                <w:b/>
+                <w:bCs/>
+                <w:color w:val="000000"/>
+                <w:kern w:val="0"/>
+                <w:sz w:val="32"/>
+                <w:szCs w:val="32"/>
+                <w14:ligatures w14:val="none"/>
+              </w:rPr>
+              <w:t>8,3</w:t>
+            </w:r>
+          </w:p>
+        </w:tc>
+        <w:tc>
+          <w:tcPr>
+            <w:tcW w:w="1222" w:type="dxa"/>
+            <w:tcBorders>
+              <w:top w:val="nil"/>
+              <w:left w:val="nil"/>
+              <w:bottom w:val="single" w:sz="4" w:space="0" w:color="auto"/>
+              <w:right w:val="single" w:sz="4" w:space="0" w:color="auto"/>
+            </w:tcBorders>
+            <w:shd w:val="clear" w:color="auto" w:fill="auto"/>
+            <w:noWrap/>
+            <w:vAlign w:val="center"/>
+            <w:hideMark/>
+          </w:tcPr>
+          <w:p>
+            <w:pPr>
+              <w:spacing w:after="0" w:line="240" w:lineRule="auto"/>
+              <w:jc w:val="center"/>
+              <w:rPr>
+                <w:rFonts w:ascii="Aptos Narrow" w:eastAsia="Times New Roman" w:hAnsi="Aptos Narrow" w:cs="Times New Roman"/>
+                <w:b/>
+                <w:bCs/>
+                <w:color w:val="000000"/>
+                <w:kern w:val="0"/>
+                <w:sz w:val="32"/>
+                <w:szCs w:val="32"/>
+                <w14:ligatures w14:val="none"/>
+              </w:rPr>
+            </w:pPr>
+            <w:r>
+              <w:rPr>
+                <w:rFonts w:ascii="Aptos Narrow" w:eastAsia="Times New Roman" w:hAnsi="Aptos Narrow" w:cs="Times New Roman"/>
+                <w:b/>
+                <w:bCs/>
+                <w:color w:val="000000"/>
+                <w:kern w:val="0"/>
+                <w:sz w:val="32"/>
+                <w:szCs w:val="32"/>
+                <w14:ligatures w14:val="none"/>
+              </w:rPr>
+              <w:t> </w:t>
+            </w:r>
+          </w:p>
+        </w:tc>
+        <w:tc>
+          <w:tcPr>
+            <w:tcW w:w="2005" w:type="dxa"/>
+            <w:tcBorders>
+              <w:top w:val="nil"/>
+              <w:left w:val="nil"/>
+              <w:bottom w:val="single" w:sz="4" w:space="0" w:color="auto"/>
+              <w:right w:val="single" w:sz="4" w:space="0" w:color="auto"/>
+            </w:tcBorders>
+            <w:shd w:val="clear" w:color="auto" w:fill="auto"/>
+            <w:noWrap/>
+            <w:vAlign w:val="center"/>
+            <w:hideMark/>
+          </w:tcPr>
+          <w:p>
+            <w:pPr>
+              <w:spacing w:after="0" w:line="240" w:lineRule="auto"/>
+              <w:jc w:val="center"/>
+              <w:rPr>
+                <w:rFonts w:ascii="Aptos Narrow" w:eastAsia="Times New Roman" w:hAnsi="Aptos Narrow" w:cs="Times New Roman"/>
+                <w:b/>
+                <w:bCs/>
+                <w:color w:val="000000"/>
+                <w:kern w:val="0"/>
+                <w:sz w:val="32"/>
+                <w:szCs w:val="32"/>
+                <w14:ligatures w14:val="none"/>
+              </w:rPr>
+            </w:pPr>
+            <w:r>
+              <w:rPr>
+                <w:rFonts w:ascii="Aptos Narrow" w:eastAsia="Times New Roman" w:hAnsi="Aptos Narrow" w:cs="Times New Roman"/>
+                <w:b/>
+                <w:bCs/>
+                <w:color w:val="000000"/>
+                <w:kern w:val="0"/>
+                <w:sz w:val="32"/>
+                <w:szCs w:val="32"/>
+                <w14:ligatures w14:val="none"/>
+              </w:rPr>
+              <w:t> </w:t>
+            </w:r>
+          </w:p>
+        </w:tc>
+      </w:tr>
+      <w:tr>
+        <w:trPr>
+          <w:trHeight w:val="420"/>
+        </w:trPr>
+        <w:tc>
+          <w:tcPr>
+            <w:tcW w:w="793" w:type="dxa"/>
+            <w:tcBorders>
+              <w:top w:val="nil"/>
+              <w:left w:val="single" w:sz="4" w:space="0" w:color="auto"/>
+              <w:bottom w:val="single" w:sz="4" w:space="0" w:color="auto"/>
+              <w:right w:val="single" w:sz="4" w:space="0" w:color="auto"/>
+            </w:tcBorders>
+            <w:shd w:val="clear" w:color="auto" w:fill="auto"/>
+            <w:noWrap/>
+            <w:vAlign w:val="center"/>
+            <w:hideMark/>
+          </w:tcPr>
+          <w:p>
+            <w:pPr>
+              <w:spacing w:after="0" w:line="240" w:lineRule="auto"/>
+              <w:jc w:val="center"/>
+              <w:rPr>
+                <w:rFonts w:ascii="Aptos Narrow" w:eastAsia="Times New Roman" w:hAnsi="Aptos Narrow" w:cs="Times New Roman"/>
+                <w:b/>
+                <w:bCs/>
+                <w:color w:val="000000"/>
+                <w:kern w:val="0"/>
+                <w:sz w:val="32"/>
+                <w:szCs w:val="32"/>
+                <w14:ligatures w14:val="none"/>
+              </w:rPr>
+            </w:pPr>
+            <w:r>
+              <w:rPr>
+                <w:rFonts w:ascii="Aptos Narrow" w:eastAsia="Times New Roman" w:hAnsi="Aptos Narrow" w:cs="Times New Roman"/>
+                <w:b/>
+                <w:bCs/>
+                <w:color w:val="000000"/>
+                <w:kern w:val="0"/>
+                <w:sz w:val="32"/>
+                <w:szCs w:val="32"/>
+                <w14:ligatures w14:val="none"/>
+              </w:rPr>
+              <w:t>8,4</w:t>
+            </w:r>
+          </w:p>
+        </w:tc>
+        <w:tc>
+          <w:tcPr>
+            <w:tcW w:w="1222" w:type="dxa"/>
+            <w:tcBorders>
+              <w:top w:val="nil"/>
+              <w:left w:val="nil"/>
+              <w:bottom w:val="single" w:sz="4" w:space="0" w:color="auto"/>
+              <w:right w:val="single" w:sz="4" w:space="0" w:color="auto"/>
+            </w:tcBorders>
+            <w:shd w:val="clear" w:color="auto" w:fill="auto"/>
+            <w:noWrap/>
+            <w:vAlign w:val="center"/>
+            <w:hideMark/>
+          </w:tcPr>
+          <w:p>
+            <w:pPr>
+              <w:spacing w:after="0" w:line="240" w:lineRule="auto"/>
+              <w:jc w:val="center"/>
+              <w:rPr>
+                <w:rFonts w:ascii="Aptos Narrow" w:eastAsia="Times New Roman" w:hAnsi="Aptos Narrow" w:cs="Times New Roman"/>
+                <w:b/>
+                <w:bCs/>
+                <w:color w:val="000000"/>
+                <w:kern w:val="0"/>
+                <w:sz w:val="32"/>
+                <w:szCs w:val="32"/>
+                <w14:ligatures w14:val="none"/>
+              </w:rPr>
+            </w:pPr>
+            <w:r>
+              <w:rPr>
+                <w:rFonts w:ascii="Aptos Narrow" w:eastAsia="Times New Roman" w:hAnsi="Aptos Narrow" w:cs="Times New Roman"/>
+                <w:b/>
+                <w:bCs/>
+                <w:color w:val="000000"/>
+                <w:kern w:val="0"/>
+                <w:sz w:val="32"/>
+                <w:szCs w:val="32"/>
+                <w14:ligatures w14:val="none"/>
+              </w:rPr>
+              <w:t> </w:t>
+            </w:r>
+          </w:p>
+        </w:tc>
+        <w:tc>
+          <w:tcPr>
+            <w:tcW w:w="2005" w:type="dxa"/>
+            <w:tcBorders>
+              <w:top w:val="nil"/>
+              <w:left w:val="nil"/>
+              <w:bottom w:val="single" w:sz="4" w:space="0" w:color="auto"/>
+              <w:right w:val="single" w:sz="4" w:space="0" w:color="auto"/>
+            </w:tcBorders>
+            <w:shd w:val="clear" w:color="auto" w:fill="auto"/>
+            <w:noWrap/>
+            <w:vAlign w:val="center"/>
+            <w:hideMark/>
+          </w:tcPr>
+          <w:p>
+            <w:pPr>
+              <w:spacing w:after="0" w:line="240" w:lineRule="auto"/>
+              <w:jc w:val="center"/>
+              <w:rPr>
+                <w:rFonts w:ascii="Aptos Narrow" w:eastAsia="Times New Roman" w:hAnsi="Aptos Narrow" w:cs="Times New Roman"/>
+                <w:b/>
+                <w:bCs/>
+                <w:color w:val="000000"/>
+                <w:kern w:val="0"/>
+                <w:sz w:val="32"/>
+                <w:szCs w:val="32"/>
+                <w14:ligatures w14:val="none"/>
+              </w:rPr>
+            </w:pPr>
+            <w:r>
+              <w:rPr>
+                <w:rFonts w:ascii="Aptos Narrow" w:eastAsia="Times New Roman" w:hAnsi="Aptos Narrow" w:cs="Times New Roman"/>
+                <w:b/>
+                <w:bCs/>
+                <w:color w:val="000000"/>
+                <w:kern w:val="0"/>
+                <w:sz w:val="32"/>
+                <w:szCs w:val="32"/>
+                <w14:ligatures w14:val="none"/>
+              </w:rPr>
+              <w:t> </w:t>
+            </w:r>
+          </w:p>
+        </w:tc>
+      </w:tr>
+      <w:tr>
+        <w:trPr>
+          <w:trHeight w:val="420"/>
+        </w:trPr>
+        <w:tc>
+          <w:tcPr>
+            <w:tcW w:w="793" w:type="dxa"/>
+            <w:tcBorders>
+              <w:top w:val="nil"/>
+              <w:left w:val="single" w:sz="4" w:space="0" w:color="auto"/>
+              <w:bottom w:val="single" w:sz="4" w:space="0" w:color="auto"/>
+              <w:right w:val="single" w:sz="4" w:space="0" w:color="auto"/>
+            </w:tcBorders>
+            <w:shd w:val="clear" w:color="auto" w:fill="auto"/>
+            <w:noWrap/>
+            <w:vAlign w:val="center"/>
+            <w:hideMark/>
+          </w:tcPr>
+          <w:p>
+            <w:pPr>
+              <w:spacing w:after="0" w:line="240" w:lineRule="auto"/>
+              <w:jc w:val="center"/>
+              <w:rPr>
+                <w:rFonts w:ascii="Aptos Narrow" w:eastAsia="Times New Roman" w:hAnsi="Aptos Narrow" w:cs="Times New Roman"/>
+                <w:b/>
+                <w:bCs/>
+                <w:color w:val="000000"/>
+                <w:kern w:val="0"/>
+                <w:sz w:val="32"/>
+                <w:szCs w:val="32"/>
+                <w14:ligatures w14:val="none"/>
+              </w:rPr>
+            </w:pPr>
+            <w:r>
+              <w:rPr>
+                <w:rFonts w:ascii="Aptos Narrow" w:eastAsia="Times New Roman" w:hAnsi="Aptos Narrow" w:cs="Times New Roman"/>
+                <w:b/>
+                <w:bCs/>
+                <w:color w:val="000000"/>
+                <w:kern w:val="0"/>
+                <w:sz w:val="32"/>
+                <w:szCs w:val="32"/>
+                <w14:ligatures w14:val="none"/>
+              </w:rPr>
+              <w:t>8,5</w:t>
+            </w:r>
+          </w:p>
+        </w:tc>
+        <w:tc>
+          <w:tcPr>
+            <w:tcW w:w="1222" w:type="dxa"/>
+            <w:tcBorders>
+              <w:top w:val="nil"/>
+              <w:left w:val="nil"/>
+              <w:bottom w:val="single" w:sz="4" w:space="0" w:color="auto"/>
+              <w:right w:val="single" w:sz="4" w:space="0" w:color="auto"/>
+            </w:tcBorders>
+            <w:shd w:val="clear" w:color="auto" w:fill="auto"/>
+            <w:noWrap/>
+            <w:vAlign w:val="center"/>
+            <w:hideMark/>
+          </w:tcPr>
+          <w:p>
+            <w:pPr>
+              <w:spacing w:after="0" w:line="240" w:lineRule="auto"/>
+              <w:jc w:val="center"/>
+              <w:rPr>
+                <w:rFonts w:ascii="Aptos Narrow" w:eastAsia="Times New Roman" w:hAnsi="Aptos Narrow" w:cs="Times New Roman"/>
+                <w:b/>
+                <w:bCs/>
+                <w:color w:val="000000"/>
+                <w:kern w:val="0"/>
+                <w:sz w:val="32"/>
+                <w:szCs w:val="32"/>
+                <w14:ligatures w14:val="none"/>
+              </w:rPr>
+            </w:pPr>
+            <w:r>
+              <w:rPr>
+                <w:rFonts w:ascii="Aptos Narrow" w:eastAsia="Times New Roman" w:hAnsi="Aptos Narrow" w:cs="Times New Roman"/>
+                <w:b/>
+                <w:bCs/>
+                <w:color w:val="000000"/>
+                <w:kern w:val="0"/>
+                <w:sz w:val="32"/>
+                <w:szCs w:val="32"/>
+                <w14:ligatures w14:val="none"/>
+              </w:rPr>
+              <w:t> </w:t>
+            </w:r>
+          </w:p>
+        </w:tc>
+        <w:tc>
+          <w:tcPr>
+            <w:tcW w:w="2005" w:type="dxa"/>
+            <w:tcBorders>
+              <w:top w:val="nil"/>
+              <w:left w:val="nil"/>
+              <w:bottom w:val="single" w:sz="4" w:space="0" w:color="auto"/>
+              <w:right w:val="single" w:sz="4" w:space="0" w:color="auto"/>
+            </w:tcBorders>
+            <w:shd w:val="clear" w:color="auto" w:fill="auto"/>
+            <w:noWrap/>
+            <w:vAlign w:val="center"/>
+            <w:hideMark/>
+          </w:tcPr>
+          <w:p>
+            <w:pPr>
+              <w:spacing w:after="0" w:line="240" w:lineRule="auto"/>
+              <w:jc w:val="center"/>
+              <w:rPr>
+                <w:rFonts w:ascii="Aptos Narrow" w:eastAsia="Times New Roman" w:hAnsi="Aptos Narrow" w:cs="Times New Roman"/>
+                <w:b/>
+                <w:bCs/>
+                <w:color w:val="000000"/>
+                <w:kern w:val="0"/>
+                <w:sz w:val="32"/>
+                <w:szCs w:val="32"/>
+                <w14:ligatures w14:val="none"/>
+              </w:rPr>
+            </w:pPr>
+            <w:r>
+              <w:rPr>
+                <w:rFonts w:ascii="Aptos Narrow" w:eastAsia="Times New Roman" w:hAnsi="Aptos Narrow" w:cs="Times New Roman"/>
+                <w:b/>
+                <w:bCs/>
+                <w:color w:val="000000"/>
+                <w:kern w:val="0"/>
+                <w:sz w:val="32"/>
+                <w:szCs w:val="32"/>
+                <w14:ligatures w14:val="none"/>
+              </w:rPr>
+              <w:t> </w:t>
+            </w:r>
+          </w:p>
+        </w:tc>
+      </w:tr>
+      <w:tr>
+        <w:trPr>
+          <w:trHeight w:val="420"/>
+        </w:trPr>
+        <w:tc>
+          <w:tcPr>
+            <w:tcW w:w="793" w:type="dxa"/>
+            <w:tcBorders>
+              <w:top w:val="nil"/>
+              <w:left w:val="single" w:sz="4" w:space="0" w:color="auto"/>
+              <w:bottom w:val="single" w:sz="4" w:space="0" w:color="auto"/>
+              <w:right w:val="single" w:sz="4" w:space="0" w:color="auto"/>
+            </w:tcBorders>
+            <w:shd w:val="clear" w:color="auto" w:fill="auto"/>
+            <w:noWrap/>
+            <w:vAlign w:val="center"/>
+            <w:hideMark/>
+          </w:tcPr>
+          <w:p>
+            <w:pPr>
+              <w:spacing w:after="0" w:line="240" w:lineRule="auto"/>
+              <w:jc w:val="center"/>
+              <w:rPr>
+                <w:rFonts w:ascii="Aptos Narrow" w:eastAsia="Times New Roman" w:hAnsi="Aptos Narrow" w:cs="Times New Roman"/>
+                <w:b/>
+                <w:bCs/>
+                <w:color w:val="000000"/>
+                <w:kern w:val="0"/>
+                <w:sz w:val="32"/>
+                <w:szCs w:val="32"/>
+                <w14:ligatures w14:val="none"/>
+              </w:rPr>
+            </w:pPr>
+            <w:r>
+              <w:rPr>
+                <w:rFonts w:ascii="Aptos Narrow" w:eastAsia="Times New Roman" w:hAnsi="Aptos Narrow" w:cs="Times New Roman"/>
+                <w:b/>
+                <w:bCs/>
+                <w:color w:val="000000"/>
+                <w:kern w:val="0"/>
+                <w:sz w:val="32"/>
+                <w:szCs w:val="32"/>
+                <w14:ligatures w14:val="none"/>
+              </w:rPr>
+              <w:t>8,6</w:t>
+            </w:r>
+          </w:p>
+        </w:tc>
+        <w:tc>
+          <w:tcPr>
+            <w:tcW w:w="1222" w:type="dxa"/>
+            <w:tcBorders>
+              <w:top w:val="nil"/>
+              <w:left w:val="nil"/>
+              <w:bottom w:val="single" w:sz="4" w:space="0" w:color="auto"/>
+              <w:right w:val="single" w:sz="4" w:space="0" w:color="auto"/>
+            </w:tcBorders>
+            <w:shd w:val="clear" w:color="auto" w:fill="auto"/>
+            <w:noWrap/>
+            <w:vAlign w:val="center"/>
+            <w:hideMark/>
+          </w:tcPr>
+          <w:p>
+            <w:pPr>
+              <w:spacing w:after="0" w:line="240" w:lineRule="auto"/>
+              <w:jc w:val="center"/>
+              <w:rPr>
+                <w:rFonts w:ascii="Aptos Narrow" w:eastAsia="Times New Roman" w:hAnsi="Aptos Narrow" w:cs="Times New Roman"/>
+                <w:b/>
+                <w:bCs/>
+                <w:color w:val="000000"/>
+                <w:kern w:val="0"/>
+                <w:sz w:val="32"/>
+                <w:szCs w:val="32"/>
+                <w14:ligatures w14:val="none"/>
+              </w:rPr>
+            </w:pPr>
+            <w:r>
+              <w:rPr>
+                <w:rFonts w:ascii="Aptos Narrow" w:eastAsia="Times New Roman" w:hAnsi="Aptos Narrow" w:cs="Times New Roman"/>
+                <w:b/>
+                <w:bCs/>
+                <w:color w:val="000000"/>
+                <w:kern w:val="0"/>
+                <w:sz w:val="32"/>
+                <w:szCs w:val="32"/>
+                <w14:ligatures w14:val="none"/>
+              </w:rPr>
+              <w:t> </w:t>
+            </w:r>
+          </w:p>
+        </w:tc>
+        <w:tc>
+          <w:tcPr>
+            <w:tcW w:w="2005" w:type="dxa"/>
+            <w:tcBorders>
+              <w:top w:val="nil"/>
+              <w:left w:val="nil"/>
+              <w:bottom w:val="single" w:sz="4" w:space="0" w:color="auto"/>
+              <w:right w:val="single" w:sz="4" w:space="0" w:color="auto"/>
+            </w:tcBorders>
+            <w:shd w:val="clear" w:color="auto" w:fill="auto"/>
+            <w:noWrap/>
+            <w:vAlign w:val="center"/>
+            <w:hideMark/>
+          </w:tcPr>
+          <w:p>
+            <w:pPr>
+              <w:spacing w:after="0" w:line="240" w:lineRule="auto"/>
+              <w:jc w:val="center"/>
+              <w:rPr>
+                <w:rFonts w:ascii="Aptos Narrow" w:eastAsia="Times New Roman" w:hAnsi="Aptos Narrow" w:cs="Times New Roman"/>
+                <w:b/>
+                <w:bCs/>
+                <w:color w:val="000000"/>
+                <w:kern w:val="0"/>
+                <w:sz w:val="32"/>
+                <w:szCs w:val="32"/>
+                <w14:ligatures w14:val="none"/>
+              </w:rPr>
+            </w:pPr>
+            <w:r>
+              <w:rPr>
+                <w:rFonts w:ascii="Aptos Narrow" w:eastAsia="Times New Roman" w:hAnsi="Aptos Narrow" w:cs="Times New Roman"/>
+                <w:b/>
+                <w:bCs/>
+                <w:color w:val="000000"/>
+                <w:kern w:val="0"/>
+                <w:sz w:val="32"/>
+                <w:szCs w:val="32"/>
+                <w14:ligatures w14:val="none"/>
+              </w:rPr>
+              <w:t> </w:t>
+            </w:r>
+          </w:p>
+        </w:tc>
+      </w:tr>
+      <w:tr>
+        <w:trPr>
+          <w:trHeight w:val="420"/>
+        </w:trPr>
+        <w:tc>
+          <w:tcPr>
+            <w:tcW w:w="793" w:type="dxa"/>
+            <w:tcBorders>
+              <w:top w:val="nil"/>
+              <w:left w:val="single" w:sz="4" w:space="0" w:color="auto"/>
+              <w:bottom w:val="single" w:sz="4" w:space="0" w:color="auto"/>
+              <w:right w:val="single" w:sz="4" w:space="0" w:color="auto"/>
+            </w:tcBorders>
+            <w:shd w:val="clear" w:color="auto" w:fill="auto"/>
+            <w:noWrap/>
+            <w:vAlign w:val="center"/>
+            <w:hideMark/>
+          </w:tcPr>
+          <w:p>
+            <w:pPr>
+              <w:spacing w:after="0" w:line="240" w:lineRule="auto"/>
+              <w:jc w:val="center"/>
+              <w:rPr>
+                <w:rFonts w:ascii="Aptos Narrow" w:eastAsia="Times New Roman" w:hAnsi="Aptos Narrow" w:cs="Times New Roman"/>
+                <w:b/>
+                <w:bCs/>
+                <w:color w:val="000000"/>
+                <w:kern w:val="0"/>
+                <w:sz w:val="32"/>
+                <w:szCs w:val="32"/>
+                <w14:ligatures w14:val="none"/>
+              </w:rPr>
+            </w:pPr>
+            <w:r>
+              <w:rPr>
+                <w:rFonts w:ascii="Aptos Narrow" w:eastAsia="Times New Roman" w:hAnsi="Aptos Narrow" w:cs="Times New Roman"/>
+                <w:b/>
+                <w:bCs/>
+                <w:color w:val="000000"/>
+                <w:kern w:val="0"/>
+                <w:sz w:val="32"/>
+                <w:szCs w:val="32"/>
+                <w14:ligatures w14:val="none"/>
+              </w:rPr>
+              <w:t>8,7</w:t>
+            </w:r>
+          </w:p>
+        </w:tc>
+        <w:tc>
+          <w:tcPr>
+            <w:tcW w:w="1222" w:type="dxa"/>
+            <w:tcBorders>
+              <w:top w:val="nil"/>
+              <w:left w:val="nil"/>
+              <w:bottom w:val="single" w:sz="4" w:space="0" w:color="auto"/>
+              <w:right w:val="single" w:sz="4" w:space="0" w:color="auto"/>
+            </w:tcBorders>
+            <w:shd w:val="clear" w:color="auto" w:fill="auto"/>
+            <w:noWrap/>
+            <w:vAlign w:val="center"/>
+            <w:hideMark/>
+          </w:tcPr>
+          <w:p>
+            <w:pPr>
+              <w:spacing w:after="0" w:line="240" w:lineRule="auto"/>
+              <w:jc w:val="center"/>
+              <w:rPr>
+                <w:rFonts w:ascii="Aptos Narrow" w:eastAsia="Times New Roman" w:hAnsi="Aptos Narrow" w:cs="Times New Roman"/>
+                <w:b/>
+                <w:bCs/>
+                <w:color w:val="000000"/>
+                <w:kern w:val="0"/>
+                <w:sz w:val="32"/>
+                <w:szCs w:val="32"/>
+                <w14:ligatures w14:val="none"/>
+              </w:rPr>
+            </w:pPr>
+            <w:r>
+              <w:rPr>
+                <w:rFonts w:ascii="Aptos Narrow" w:eastAsia="Times New Roman" w:hAnsi="Aptos Narrow" w:cs="Times New Roman"/>
+                <w:b/>
+                <w:bCs/>
+                <w:color w:val="000000"/>
+                <w:kern w:val="0"/>
+                <w:sz w:val="32"/>
+                <w:szCs w:val="32"/>
+                <w14:ligatures w14:val="none"/>
+              </w:rPr>
+              <w:t> </w:t>
+            </w:r>
+          </w:p>
+        </w:tc>
+        <w:tc>
+          <w:tcPr>
+            <w:tcW w:w="2005" w:type="dxa"/>
+            <w:tcBorders>
+              <w:top w:val="nil"/>
+              <w:left w:val="nil"/>
+              <w:bottom w:val="single" w:sz="4" w:space="0" w:color="auto"/>
+              <w:right w:val="single" w:sz="4" w:space="0" w:color="auto"/>
+            </w:tcBorders>
+            <w:shd w:val="clear" w:color="auto" w:fill="auto"/>
+            <w:noWrap/>
+            <w:vAlign w:val="center"/>
+            <w:hideMark/>
+          </w:tcPr>
+          <w:p>
+            <w:pPr>
+              <w:spacing w:after="0" w:line="240" w:lineRule="auto"/>
+              <w:jc w:val="center"/>
+              <w:rPr>
+                <w:rFonts w:ascii="Aptos Narrow" w:eastAsia="Times New Roman" w:hAnsi="Aptos Narrow" w:cs="Times New Roman"/>
+                <w:b/>
+                <w:bCs/>
+                <w:color w:val="000000"/>
+                <w:kern w:val="0"/>
+                <w:sz w:val="32"/>
+                <w:szCs w:val="32"/>
+                <w14:ligatures w14:val="none"/>
+              </w:rPr>
+            </w:pPr>
+            <w:r>
+              <w:rPr>
+                <w:rFonts w:ascii="Aptos Narrow" w:eastAsia="Times New Roman" w:hAnsi="Aptos Narrow" w:cs="Times New Roman"/>
+                <w:b/>
+                <w:bCs/>
+                <w:color w:val="000000"/>
+                <w:kern w:val="0"/>
+                <w:sz w:val="32"/>
+                <w:szCs w:val="32"/>
+                <w14:ligatures w14:val="none"/>
+              </w:rPr>
+              <w:t> </w:t>
+            </w:r>
+          </w:p>
+        </w:tc>
+      </w:tr>
+      <w:tr>
+        <w:trPr>
+          <w:trHeight w:val="420"/>
+        </w:trPr>
+        <w:tc>
+          <w:tcPr>
+            <w:tcW w:w="793" w:type="dxa"/>
+            <w:tcBorders>
+              <w:top w:val="nil"/>
+              <w:left w:val="single" w:sz="4" w:space="0" w:color="auto"/>
+              <w:bottom w:val="single" w:sz="4" w:space="0" w:color="auto"/>
+              <w:right w:val="single" w:sz="4" w:space="0" w:color="auto"/>
+            </w:tcBorders>
+            <w:shd w:val="clear" w:color="auto" w:fill="auto"/>
+            <w:noWrap/>
+            <w:vAlign w:val="center"/>
+            <w:hideMark/>
+          </w:tcPr>
+          <w:p>
+            <w:pPr>
+              <w:spacing w:after="0" w:line="240" w:lineRule="auto"/>
+              <w:jc w:val="center"/>
+              <w:rPr>
+                <w:rFonts w:ascii="Aptos Narrow" w:eastAsia="Times New Roman" w:hAnsi="Aptos Narrow" w:cs="Times New Roman"/>
+                <w:b/>
+                <w:bCs/>
+                <w:color w:val="000000"/>
+                <w:kern w:val="0"/>
+                <w:sz w:val="32"/>
+                <w:szCs w:val="32"/>
+                <w14:ligatures w14:val="none"/>
+              </w:rPr>
+            </w:pPr>
+            <w:r>
+              <w:rPr>
+                <w:rFonts w:ascii="Aptos Narrow" w:eastAsia="Times New Roman" w:hAnsi="Aptos Narrow" w:cs="Times New Roman"/>
+                <w:b/>
+                <w:bCs/>
+                <w:color w:val="000000"/>
+                <w:kern w:val="0"/>
+                <w:sz w:val="32"/>
+                <w:szCs w:val="32"/>
+                <w14:ligatures w14:val="none"/>
+              </w:rPr>
+              <w:t>8,8</w:t>
+            </w:r>
+          </w:p>
+        </w:tc>
+        <w:tc>
+          <w:tcPr>
+            <w:tcW w:w="1222" w:type="dxa"/>
+            <w:tcBorders>
+              <w:top w:val="nil"/>
+              <w:left w:val="nil"/>
+              <w:bottom w:val="single" w:sz="4" w:space="0" w:color="auto"/>
+              <w:right w:val="single" w:sz="4" w:space="0" w:color="auto"/>
+            </w:tcBorders>
+            <w:shd w:val="clear" w:color="auto" w:fill="auto"/>
+            <w:noWrap/>
+            <w:vAlign w:val="center"/>
+            <w:hideMark/>
+          </w:tcPr>
+          <w:p>
+            <w:pPr>
+              <w:spacing w:after="0" w:line="240" w:lineRule="auto"/>
+              <w:jc w:val="center"/>
+              <w:rPr>
+                <w:rFonts w:ascii="Aptos Narrow" w:eastAsia="Times New Roman" w:hAnsi="Aptos Narrow" w:cs="Times New Roman"/>
+                <w:b/>
+                <w:bCs/>
+                <w:color w:val="000000"/>
+                <w:kern w:val="0"/>
+                <w:sz w:val="32"/>
+                <w:szCs w:val="32"/>
+                <w14:ligatures w14:val="none"/>
+              </w:rPr>
+            </w:pPr>
+            <w:r>
+              <w:rPr>
+                <w:rFonts w:ascii="Aptos Narrow" w:eastAsia="Times New Roman" w:hAnsi="Aptos Narrow" w:cs="Times New Roman"/>
+                <w:b/>
+                <w:bCs/>
+                <w:color w:val="000000"/>
+                <w:kern w:val="0"/>
+                <w:sz w:val="32"/>
+                <w:szCs w:val="32"/>
+                <w14:ligatures w14:val="none"/>
+              </w:rPr>
+              <w:t> </w:t>
+            </w:r>
+          </w:p>
+        </w:tc>
+        <w:tc>
+          <w:tcPr>
+            <w:tcW w:w="2005" w:type="dxa"/>
+            <w:tcBorders>
+              <w:top w:val="nil"/>
+              <w:left w:val="nil"/>
+              <w:bottom w:val="single" w:sz="4" w:space="0" w:color="auto"/>
+              <w:right w:val="single" w:sz="4" w:space="0" w:color="auto"/>
+            </w:tcBorders>
+            <w:shd w:val="clear" w:color="auto" w:fill="auto"/>
+            <w:noWrap/>
+            <w:vAlign w:val="center"/>
+            <w:hideMark/>
+          </w:tcPr>
+          <w:p>
+            <w:pPr>
+              <w:spacing w:after="0" w:line="240" w:lineRule="auto"/>
+              <w:jc w:val="center"/>
+              <w:rPr>
+                <w:rFonts w:ascii="Aptos Narrow" w:eastAsia="Times New Roman" w:hAnsi="Aptos Narrow" w:cs="Times New Roman"/>
+                <w:b/>
+                <w:bCs/>
+                <w:color w:val="000000"/>
+                <w:kern w:val="0"/>
+                <w:sz w:val="32"/>
+                <w:szCs w:val="32"/>
+                <w14:ligatures w14:val="none"/>
+              </w:rPr>
+            </w:pPr>
+            <w:r>
+              <w:rPr>
+                <w:rFonts w:ascii="Aptos Narrow" w:eastAsia="Times New Roman" w:hAnsi="Aptos Narrow" w:cs="Times New Roman"/>
+                <w:b/>
+                <w:bCs/>
+                <w:color w:val="000000"/>
+                <w:kern w:val="0"/>
+                <w:sz w:val="32"/>
+                <w:szCs w:val="32"/>
+                <w14:ligatures w14:val="none"/>
+              </w:rPr>
+              <w:t> </w:t>
+            </w:r>
+          </w:p>
+        </w:tc>
+      </w:tr>
+    </w:tbl>
+    <w:p>
+      <w:pPr>
+        <w:pStyle w:val="ListParagraph"/>
+        <w:rPr>
+          <w:sz w:val="24"/>
+          <w:szCs w:val="24"/>
+        </w:rPr>
+      </w:pPr>
+    </w:p>
+    <w:p>
+      <w:pPr>
+        <w:pStyle w:val="ListParagraph"/>
+      </w:pPr>
+    </w:p>
+    <w:p>
+      <w:pPr>
+        <w:pStyle w:val="ListParagraph"/>
+        <w:jc w:val="center"/>
+        <w:rPr>
+          <w:b/>
+          <w:bCs/>
+          <w:sz w:val="32"/>
+          <w:szCs w:val="32"/>
+        </w:rPr>
+      </w:pPr>
+      <w:r>
+        <w:rPr>
+          <w:b/>
+          <w:bCs/>
+          <w:sz w:val="32"/>
+          <w:szCs w:val="32"/>
+        </w:rPr>
+        <w:lastRenderedPageBreak/>
+        <w:t>Project extension</w:t>
+      </w:r>
+      <w:r>
+        <w:rPr>
+          <w:b/>
+          <w:bCs/>
+          <w:sz w:val="32"/>
+          <w:szCs w:val="32"/>
+        </w:rPr>
+        <w:t xml:space="preserve"> - </w:t>
+      </w:r>
+      <w:r>
+        <w:rPr>
+          <w:b/>
+          <w:bCs/>
+          <w:sz w:val="32"/>
+          <w:szCs w:val="32"/>
+        </w:rPr>
+        <w:t>Conclusions</w:t>
+      </w:r>
+    </w:p>
+    <w:p>
+      <w:r>
+        <w:t>Our findings reveal that the admissibility of the PDBI heuristic remains unaffected by the grouping of discs. This is a significant observation, as it indicates the robustness of the PDBI heuristic across different problem configurations. However, the effectiveness of the PDBI heuristic varies with the size of the group.</w:t>
+      </w:r>
+    </w:p>
+    <w:p>
+      <w:r>
+        <w:t>Specifically, when using a large group of only one disc, the PDBI heuristic tends to perform poorly in comparison to the Additive heuristic. This is likely due to the limited scope of subproblems being addressed, which can lead to less accurate estimations of the overall solution cost.</w:t>
+      </w:r>
+    </w:p>
+    <w:p>
+      <w:r>
+        <w:t>Conversely, for larger groups</w:t>
+      </w:r>
+      <w:r>
+        <w:t xml:space="preserve"> </w:t>
+      </w:r>
+      <w:r>
+        <w:t>beginning with two discs and continuing with more</w:t>
+      </w:r>
+      <w:r>
+        <w:t xml:space="preserve"> </w:t>
+      </w:r>
+      <w:r>
+        <w:t>configurations</w:t>
+      </w:r>
+      <w:r>
+        <w:t xml:space="preserve">, </w:t>
+      </w:r>
+      <w:r>
+        <w:t>the PDBI heuristic demonstrates a notable advantage over the Additive heuristic.</w:t>
+      </w:r>
+    </w:p>
+    <w:p>
+      <w:r>
+        <w:t>One disadvantage of the PDBI is the time required to compute the A* for each bucket of price (stage 4), but the computation is only once for each grouping.</w:t>
+      </w:r>
+    </w:p>
+    <w:p>
+      <w:r>
+        <w:t>In summary, while the Additive heuristic may be more effective for simpler cases with smaller groups, the PDBI heuristic proves superior for larger and more complex configurations. This is attributed to its ability to leverage detailed precomputed information, leading to better-informed decisions during the search process.</w:t>
+      </w:r>
     </w:p>
     <w:p/>
+    <w:p/>
+    <w:p/>
+    <w:p/>
+    <w:p/>
     <w:p>
       <w:pPr>
         <w:pStyle w:val="ListParagraph"/>
@@ -2092,7 +5766,6 @@
     <w:p>
       <w:pPr>
         <w:rPr>
-          <w:rFonts w:hint="cs"/>
           <w:rtl/>
         </w:rPr>
       </w:pPr>
@@ -2250,13 +5923,13 @@
     </w:lvl>
   </w:abstractNum>
   <w:abstractNum w:abstractNumId="1" w15:restartNumberingAfterBreak="0">
-    <w:nsid w:val="529270C9"/>
+    <w:nsid w:val="1FFF263D"/>
     <w:multiLevelType w:val="hybridMultilevel"/>
-    <w:tmpl w:val="3FFC34F4"/>
-    <w:lvl w:ilvl="0" w:tplc="AE382CFC">
+    <w:tmpl w:val="1082AAB2"/>
+    <w:lvl w:ilvl="0" w:tplc="DF2C3442">
       <w:start w:val="1"/>
-      <w:numFmt w:val="decimal"/>
-      <w:lvlText w:val="%1."/>
+      <w:numFmt w:val="lowerLetter"/>
+      <w:lvlText w:val="%1)"/>
       <w:lvlJc w:val="left"/>
       <w:pPr>
         <w:ind w:left="1080" w:hanging="360"/>
@@ -2338,11 +6011,195 @@
       </w:pPr>
     </w:lvl>
   </w:abstractNum>
+  <w:abstractNum w:abstractNumId="2" w15:restartNumberingAfterBreak="0">
+    <w:nsid w:val="529270C9"/>
+    <w:multiLevelType w:val="hybridMultilevel"/>
+    <w:tmpl w:val="3FFC34F4"/>
+    <w:lvl w:ilvl="0" w:tplc="AE382CFC">
+      <w:start w:val="1"/>
+      <w:numFmt w:val="decimal"/>
+      <w:lvlText w:val="%1."/>
+      <w:lvlJc w:val="left"/>
+      <w:pPr>
+        <w:ind w:left="1080" w:hanging="360"/>
+      </w:pPr>
+      <w:rPr>
+        <w:rFonts w:hint="default"/>
+      </w:rPr>
+    </w:lvl>
+    <w:lvl w:ilvl="1" w:tplc="04090019" w:tentative="1">
+      <w:start w:val="1"/>
+      <w:numFmt w:val="lowerLetter"/>
+      <w:lvlText w:val="%2."/>
+      <w:lvlJc w:val="left"/>
+      <w:pPr>
+        <w:ind w:left="1800" w:hanging="360"/>
+      </w:pPr>
+    </w:lvl>
+    <w:lvl w:ilvl="2" w:tplc="0409001B" w:tentative="1">
+      <w:start w:val="1"/>
+      <w:numFmt w:val="lowerRoman"/>
+      <w:lvlText w:val="%3."/>
+      <w:lvlJc w:val="right"/>
+      <w:pPr>
+        <w:ind w:left="2520" w:hanging="180"/>
+      </w:pPr>
+    </w:lvl>
+    <w:lvl w:ilvl="3" w:tplc="0409000F" w:tentative="1">
+      <w:start w:val="1"/>
+      <w:numFmt w:val="decimal"/>
+      <w:lvlText w:val="%4."/>
+      <w:lvlJc w:val="left"/>
+      <w:pPr>
+        <w:ind w:left="3240" w:hanging="360"/>
+      </w:pPr>
+    </w:lvl>
+    <w:lvl w:ilvl="4" w:tplc="04090019" w:tentative="1">
+      <w:start w:val="1"/>
+      <w:numFmt w:val="lowerLetter"/>
+      <w:lvlText w:val="%5."/>
+      <w:lvlJc w:val="left"/>
+      <w:pPr>
+        <w:ind w:left="3960" w:hanging="360"/>
+      </w:pPr>
+    </w:lvl>
+    <w:lvl w:ilvl="5" w:tplc="0409001B" w:tentative="1">
+      <w:start w:val="1"/>
+      <w:numFmt w:val="lowerRoman"/>
+      <w:lvlText w:val="%6."/>
+      <w:lvlJc w:val="right"/>
+      <w:pPr>
+        <w:ind w:left="4680" w:hanging="180"/>
+      </w:pPr>
+    </w:lvl>
+    <w:lvl w:ilvl="6" w:tplc="0409000F" w:tentative="1">
+      <w:start w:val="1"/>
+      <w:numFmt w:val="decimal"/>
+      <w:lvlText w:val="%7."/>
+      <w:lvlJc w:val="left"/>
+      <w:pPr>
+        <w:ind w:left="5400" w:hanging="360"/>
+      </w:pPr>
+    </w:lvl>
+    <w:lvl w:ilvl="7" w:tplc="04090019" w:tentative="1">
+      <w:start w:val="1"/>
+      <w:numFmt w:val="lowerLetter"/>
+      <w:lvlText w:val="%8."/>
+      <w:lvlJc w:val="left"/>
+      <w:pPr>
+        <w:ind w:left="6120" w:hanging="360"/>
+      </w:pPr>
+    </w:lvl>
+    <w:lvl w:ilvl="8" w:tplc="0409001B" w:tentative="1">
+      <w:start w:val="1"/>
+      <w:numFmt w:val="lowerRoman"/>
+      <w:lvlText w:val="%9."/>
+      <w:lvlJc w:val="right"/>
+      <w:pPr>
+        <w:ind w:left="6840" w:hanging="180"/>
+      </w:pPr>
+    </w:lvl>
+  </w:abstractNum>
+  <w:abstractNum w:abstractNumId="3" w15:restartNumberingAfterBreak="0">
+    <w:nsid w:val="58CC5D17"/>
+    <w:multiLevelType w:val="hybridMultilevel"/>
+    <w:tmpl w:val="53788544"/>
+    <w:lvl w:ilvl="0" w:tplc="09DA3270">
+      <w:start w:val="1"/>
+      <w:numFmt w:val="lowerLetter"/>
+      <w:lvlText w:val="%1)"/>
+      <w:lvlJc w:val="left"/>
+      <w:pPr>
+        <w:ind w:left="1080" w:hanging="360"/>
+      </w:pPr>
+      <w:rPr>
+        <w:rFonts w:hint="default"/>
+      </w:rPr>
+    </w:lvl>
+    <w:lvl w:ilvl="1" w:tplc="04090019" w:tentative="1">
+      <w:start w:val="1"/>
+      <w:numFmt w:val="lowerLetter"/>
+      <w:lvlText w:val="%2."/>
+      <w:lvlJc w:val="left"/>
+      <w:pPr>
+        <w:ind w:left="1800" w:hanging="360"/>
+      </w:pPr>
+    </w:lvl>
+    <w:lvl w:ilvl="2" w:tplc="0409001B" w:tentative="1">
+      <w:start w:val="1"/>
+      <w:numFmt w:val="lowerRoman"/>
+      <w:lvlText w:val="%3."/>
+      <w:lvlJc w:val="right"/>
+      <w:pPr>
+        <w:ind w:left="2520" w:hanging="180"/>
+      </w:pPr>
+    </w:lvl>
+    <w:lvl w:ilvl="3" w:tplc="0409000F" w:tentative="1">
+      <w:start w:val="1"/>
+      <w:numFmt w:val="decimal"/>
+      <w:lvlText w:val="%4."/>
+      <w:lvlJc w:val="left"/>
+      <w:pPr>
+        <w:ind w:left="3240" w:hanging="360"/>
+      </w:pPr>
+    </w:lvl>
+    <w:lvl w:ilvl="4" w:tplc="04090019" w:tentative="1">
+      <w:start w:val="1"/>
+      <w:numFmt w:val="lowerLetter"/>
+      <w:lvlText w:val="%5."/>
+      <w:lvlJc w:val="left"/>
+      <w:pPr>
+        <w:ind w:left="3960" w:hanging="360"/>
+      </w:pPr>
+    </w:lvl>
+    <w:lvl w:ilvl="5" w:tplc="0409001B" w:tentative="1">
+      <w:start w:val="1"/>
+      <w:numFmt w:val="lowerRoman"/>
+      <w:lvlText w:val="%6."/>
+      <w:lvlJc w:val="right"/>
+      <w:pPr>
+        <w:ind w:left="4680" w:hanging="180"/>
+      </w:pPr>
+    </w:lvl>
+    <w:lvl w:ilvl="6" w:tplc="0409000F" w:tentative="1">
+      <w:start w:val="1"/>
+      <w:numFmt w:val="decimal"/>
+      <w:lvlText w:val="%7."/>
+      <w:lvlJc w:val="left"/>
+      <w:pPr>
+        <w:ind w:left="5400" w:hanging="360"/>
+      </w:pPr>
+    </w:lvl>
+    <w:lvl w:ilvl="7" w:tplc="04090019" w:tentative="1">
+      <w:start w:val="1"/>
+      <w:numFmt w:val="lowerLetter"/>
+      <w:lvlText w:val="%8."/>
+      <w:lvlJc w:val="left"/>
+      <w:pPr>
+        <w:ind w:left="6120" w:hanging="360"/>
+      </w:pPr>
+    </w:lvl>
+    <w:lvl w:ilvl="8" w:tplc="0409001B" w:tentative="1">
+      <w:start w:val="1"/>
+      <w:numFmt w:val="lowerRoman"/>
+      <w:lvlText w:val="%9."/>
+      <w:lvlJc w:val="right"/>
+      <w:pPr>
+        <w:ind w:left="6840" w:hanging="180"/>
+      </w:pPr>
+    </w:lvl>
+  </w:abstractNum>
   <w:num w:numId="1" w16cid:durableId="1705522343">
     <w:abstractNumId w:val="0"/>
   </w:num>
   <w:num w:numId="2" w16cid:durableId="2031178799">
+    <w:abstractNumId w:val="2"/>
+  </w:num>
+  <w:num w:numId="3" w16cid:durableId="1268460352">
     <w:abstractNumId w:val="1"/>
+  </w:num>
+  <w:num w:numId="4" w16cid:durableId="1934435973">
+    <w:abstractNumId w:val="3"/>
   </w:num>
 </w:numbering>
 </file>
@@ -2950,7 +6807,6 @@
   <w:style w:type="character" w:default="1" w:styleId="DefaultParagraphFont">
     <w:name w:val="Default Paragraph Font"/>
     <w:uiPriority w:val="1"/>
-    <w:semiHidden/>
     <w:unhideWhenUsed/>
   </w:style>
   <w:style w:type="table" w:default="1" w:styleId="TableNormal">

</xml_diff>